<commit_message>
added citations to ms
</commit_message>
<xml_diff>
--- a/ms/PSI_ms_05DEC2016_EAN_ajr.docx
+++ b/ms/PSI_ms_05DEC2016_EAN_ajr.docx
@@ -161,21 +161,7 @@
         <w:rPr>
           <w:rFonts w:eastAsia="ＭＳ 明朝" w:cs="Times New Roman"/>
         </w:rPr>
-        <w:t xml:space="preserve"> of Environmental Science, Policy, and Management, University of California at Berkeley, 130 </w:t>
-      </w:r>
-      <w:proofErr w:type="spellStart"/>
-      <w:r>
-        <w:rPr>
-          <w:rFonts w:eastAsia="ＭＳ 明朝" w:cs="Times New Roman"/>
-        </w:rPr>
-        <w:t>Mulford</w:t>
-      </w:r>
-      <w:proofErr w:type="spellEnd"/>
-      <w:r>
-        <w:rPr>
-          <w:rFonts w:eastAsia="ＭＳ 明朝" w:cs="Times New Roman"/>
-        </w:rPr>
-        <w:t xml:space="preserve"> Hall, Berkeley, CA 94720, USA</w:t>
+        <w:t xml:space="preserve"> of Environmental Science, Policy, and Management, University of California at Berkeley, 130 Mulford Hall, Berkeley, CA 94720, USA</w:t>
       </w:r>
     </w:p>
     <w:p>
@@ -206,15 +192,7 @@
         <w:t>4</w:t>
       </w:r>
       <w:r>
-        <w:t xml:space="preserve"> Pacific </w:t>
-      </w:r>
-      <w:proofErr w:type="spellStart"/>
-      <w:r>
-        <w:t>Wildland</w:t>
-      </w:r>
-      <w:proofErr w:type="spellEnd"/>
-      <w:r>
-        <w:t xml:space="preserve"> Fire Sciences Laboratory, USDA Forest Service, Seattle, WA 98103, USA</w:t>
+        <w:t xml:space="preserve"> Pacific Wildland Fire Sciences Laboratory, USDA Forest Service, Seattle, WA 98103, USA</w:t>
       </w:r>
     </w:p>
     <w:p>
@@ -287,15 +265,7 @@
         <w:spacing w:line="480" w:lineRule="auto"/>
       </w:pPr>
       <w:r>
-        <w:t xml:space="preserve">A light-limitation model by </w:t>
-      </w:r>
-      <w:proofErr w:type="spellStart"/>
-      <w:r>
-        <w:t>Farrior</w:t>
-      </w:r>
-      <w:proofErr w:type="spellEnd"/>
-      <w:r>
-        <w:t xml:space="preserve"> et al. (20</w:t>
+        <w:t>A light-limitation model by Farrior et al. (20</w:t>
       </w:r>
       <w:r>
         <w:t>16) and a previously published M</w:t>
@@ -359,91 +329,35 @@
       </w:pPr>
       <w:r>
         <w:lastRenderedPageBreak/>
-        <w:t xml:space="preserve">Among the many patterns in nature that </w:t>
-      </w:r>
-      <w:proofErr w:type="spellStart"/>
-      <w:r>
-        <w:t>macroecologists</w:t>
-      </w:r>
-      <w:proofErr w:type="spellEnd"/>
-      <w:r>
-        <w:t xml:space="preserve"> seek to predict are the shape and spatial-scale-dependence of the distribution of body sizes or metabolic rates across individuals within a broad taxonomic group (Brown and Maurer, 1986; Gaston and Blackburn, 2000).</w:t>
-      </w:r>
-      <w:r>
-        <w:t xml:space="preserve"> </w:t>
-      </w:r>
-      <w:r>
-        <w:t>Attempts to do so have used resource allocation models (Hutchinson and MacArthur, 1959; Ritchie, 2010), evolutionary models (</w:t>
-      </w:r>
-      <w:proofErr w:type="spellStart"/>
-      <w:r>
-        <w:t>Clauset</w:t>
-      </w:r>
-      <w:proofErr w:type="spellEnd"/>
-      <w:r>
-        <w:t xml:space="preserve"> and Erwin, 2008; </w:t>
-      </w:r>
-      <w:proofErr w:type="spellStart"/>
-      <w:r>
-        <w:t>Clauset</w:t>
-      </w:r>
-      <w:proofErr w:type="spellEnd"/>
-      <w:r>
-        <w:t xml:space="preserve"> and </w:t>
-      </w:r>
-      <w:proofErr w:type="spellStart"/>
-      <w:r>
-        <w:t>Redner</w:t>
-      </w:r>
-      <w:proofErr w:type="spellEnd"/>
-      <w:r>
-        <w:t>, 2009), models incorporating random diversification (Maurer, 1988), and</w:t>
-      </w:r>
-      <w:r>
-        <w:t xml:space="preserve"> </w:t>
-      </w:r>
-      <w:r>
-        <w:t xml:space="preserve">birth-death processes (Maurer et al., 1992). Although nearly all such efforts make the very general prediction that small individuals should outnumber large individuals, there is no </w:t>
-      </w:r>
-      <w:proofErr w:type="spellStart"/>
-      <w:r>
-        <w:t>concensus</w:t>
-      </w:r>
-      <w:proofErr w:type="spellEnd"/>
-      <w:r>
-        <w:t xml:space="preserve"> as to the underlying mechanisms that shape body size distributions, nor if any common distribution function, such as the lognormal, provides the best description (Gaston and Blackburn, 2000).</w:t>
-      </w:r>
-      <w:r>
-        <w:t xml:space="preserve"> </w:t>
-      </w:r>
-    </w:p>
-    <w:p>
-      <w:pPr>
-        <w:spacing w:line="480" w:lineRule="auto"/>
-      </w:pPr>
-    </w:p>
-    <w:p>
-      <w:pPr>
-        <w:spacing w:line="480" w:lineRule="auto"/>
-      </w:pPr>
-      <w:r>
-        <w:t xml:space="preserve">To describe the distribution of tree sizes in the </w:t>
-      </w:r>
-      <w:proofErr w:type="spellStart"/>
-      <w:r>
-        <w:t>Barro</w:t>
-      </w:r>
-      <w:proofErr w:type="spellEnd"/>
-      <w:r>
-        <w:t xml:space="preserve"> Colorado Island (BCI) forest plot in Panama (Hubbell et al., 2005), </w:t>
-      </w:r>
-      <w:proofErr w:type="spellStart"/>
-      <w:r>
-        <w:t>Farrior</w:t>
-      </w:r>
-      <w:proofErr w:type="spellEnd"/>
-      <w:r>
-        <w:t xml:space="preserve"> et al. (2016) recently proposed a light-competition model.</w:t>
+        <w:t>Among the many patterns in nature that macroecologists seek to predict are the shape and spatial-scale-dependence of the distribution of body sizes or metabolic rates across individuals within a broad taxonomic group (Brown and Maurer, 1986; Gaston and Blackburn, 2000).</w:t>
+      </w:r>
+      <w:r>
+        <w:t xml:space="preserve"> </w:t>
+      </w:r>
+      <w:r>
+        <w:t>Attempts to do so have used resource allocation models (Hutchinson and MacArthur, 1959; Ritchie, 2010), evolutionary models (Clauset and Erwin, 2008; Clauset and Redner, 2009), models incorporating random diversification (Maurer, 1988), and</w:t>
+      </w:r>
+      <w:r>
+        <w:t xml:space="preserve"> </w:t>
+      </w:r>
+      <w:r>
+        <w:t>birth-death processes (Maurer et al., 1992). Although nearly all such efforts make the very general prediction that small individuals should outnumber large individuals, there is no concensus as to the underlying mechanisms that shape body size distributions, nor if any common distribution function, such as the lognormal, provides the best description (Gaston and Blackburn, 2000).</w:t>
+      </w:r>
+      <w:r>
+        <w:t xml:space="preserve"> </w:t>
+      </w:r>
+    </w:p>
+    <w:p>
+      <w:pPr>
+        <w:spacing w:line="480" w:lineRule="auto"/>
+      </w:pPr>
+    </w:p>
+    <w:p>
+      <w:pPr>
+        <w:spacing w:line="480" w:lineRule="auto"/>
+      </w:pPr>
+      <w:r>
+        <w:t>To describe the distribution of tree sizes in the Barro Colorado Island (BCI) forest plot in Panama (Hubbell et al., 2005), Farrior et al. (2016) recently proposed a light-competition model.</w:t>
       </w:r>
       <w:r>
         <w:t xml:space="preserve"> </w:t>
@@ -471,81 +385,91 @@
         <w:spacing w:line="480" w:lineRule="auto"/>
       </w:pPr>
       <w:r>
-        <w:t xml:space="preserve">We show here that the Maximum Entropy Theory of Ecology (METE; Harte et al., 2008; Harte and Newman, 2014) predicts a very similar behavior to that of </w:t>
-      </w:r>
-      <w:proofErr w:type="spellStart"/>
-      <w:r>
-        <w:t>Farrior</w:t>
-      </w:r>
-      <w:proofErr w:type="spellEnd"/>
-      <w:r>
-        <w:t xml:space="preserve"> et al. (2016) for the body size distribution.</w:t>
-      </w:r>
-      <w:r>
-        <w:t xml:space="preserve"> </w:t>
-      </w:r>
-      <w:r>
-        <w:t>METE’s predictions derive from the maximum entropy inference procedure (</w:t>
-      </w:r>
-      <w:proofErr w:type="spellStart"/>
-      <w:r>
-        <w:t>Jaynes</w:t>
-      </w:r>
-      <w:proofErr w:type="spellEnd"/>
-      <w:r>
-        <w:t>, 1957; 1982; Harte, 2011; Harte and Newman, 2014) and do not assume a light-limitation mechanism.</w:t>
-      </w:r>
-      <w:r>
-        <w:t xml:space="preserve"> </w:t>
-      </w:r>
-      <w:r>
-        <w:t>Indeed, we show here that this predicted size distribution describes communities that are not light limited.</w:t>
+        <w:t>We show here that the Maximum Entropy Theory of Ecology (METE; Harte et al., 2008; Harte and Newman, 2014) predicts a very similar behavior to that of Farrior et al. (2016) for the body size distribution.</w:t>
+      </w:r>
+      <w:r>
+        <w:t xml:space="preserve"> </w:t>
+      </w:r>
+      <w:r>
+        <w:t>METE’s predictions derive from the maximum entropy inference procedure (Jaynes, 1957; 1982; Harte, 2011; Harte and Newman, 2014) and do not assume a light-limitation mechanism.</w:t>
+      </w:r>
+      <w:r>
+        <w:t xml:space="preserve"> </w:t>
+      </w:r>
+      <w:r>
+        <w:t xml:space="preserve">Indeed, we show here that this predicted size distribution describes </w:t>
+      </w:r>
+      <w:r>
+        <w:lastRenderedPageBreak/>
+        <w:t>communities that are not light limited.</w:t>
       </w:r>
       <w:r>
         <w:t xml:space="preserve">  </w:t>
       </w:r>
-    </w:p>
-    <w:p>
-      <w:pPr>
-        <w:spacing w:line="480" w:lineRule="auto"/>
-      </w:pPr>
-    </w:p>
-    <w:p>
-      <w:pPr>
-        <w:spacing w:line="480" w:lineRule="auto"/>
-      </w:pPr>
-      <w:r>
-        <w:t xml:space="preserve">The distribution of metabolic rates across individuals that is predicted by METE has approximate power-law behavior in the size range where </w:t>
-      </w:r>
-      <w:proofErr w:type="spellStart"/>
-      <w:r>
-        <w:t>Farrior</w:t>
-      </w:r>
-      <w:proofErr w:type="spellEnd"/>
-      <w:r>
-        <w:t xml:space="preserve"> et al. predict a power</w:t>
-      </w:r>
-      <w:r>
-        <w:t xml:space="preserve"> </w:t>
-      </w:r>
-      <w:r>
-        <w:t xml:space="preserve">law, and exponential behavior in the size range where </w:t>
-      </w:r>
-      <w:proofErr w:type="spellStart"/>
-      <w:r>
-        <w:t>Farrior</w:t>
-      </w:r>
-      <w:proofErr w:type="spellEnd"/>
-      <w:r>
-        <w:t xml:space="preserve"> et al. predict an exponential tail. This theory makes no explicit assumptions about governing mechanisms, contains no fitting parameters, and successfully predicts many other </w:t>
-      </w:r>
-      <w:proofErr w:type="spellStart"/>
-      <w:r>
-        <w:t>macroecological</w:t>
-      </w:r>
-      <w:proofErr w:type="spellEnd"/>
-      <w:r>
-        <w:t xml:space="preserve"> metrics, such as the species-abundance distribution and the species-area relationship (Harte et al., 2008; 2009; 2011; 2015), in addition to the size distribution across individuals</w:t>
+      <w:ins w:id="4" w:author="Andy Rominger" w:date="2016-12-16T16:27:00Z">
+        <w:r>
+          <w:t>A</w:t>
+        </w:r>
+        <w:bookmarkStart w:id="5" w:name="_GoBack"/>
+        <w:bookmarkEnd w:id="5"/>
+        <w:r>
+          <w:t>nalyses were carried out using the meteR package (</w:t>
+        </w:r>
+        <w:commentRangeStart w:id="6"/>
+        <w:r>
+          <w:t>Rominger and Merow, 2016</w:t>
+        </w:r>
+      </w:ins>
+      <w:commentRangeEnd w:id="6"/>
+      <w:ins w:id="7" w:author="Andy Rominger" w:date="2016-12-16T16:30:00Z">
+        <w:r>
+          <w:rPr>
+            <w:rStyle w:val="CommentReference"/>
+          </w:rPr>
+          <w:commentReference w:id="6"/>
+        </w:r>
+      </w:ins>
+      <w:ins w:id="9" w:author="Andy Rominger" w:date="2016-12-16T16:27:00Z">
+        <w:r>
+          <w:t>) in R (</w:t>
+        </w:r>
+        <w:commentRangeStart w:id="10"/>
+        <w:r>
+          <w:t>R Core Team 2016</w:t>
+        </w:r>
+      </w:ins>
+      <w:commentRangeEnd w:id="10"/>
+      <w:ins w:id="11" w:author="Andy Rominger" w:date="2016-12-16T16:29:00Z">
+        <w:r>
+          <w:rPr>
+            <w:rStyle w:val="CommentReference"/>
+          </w:rPr>
+          <w:commentReference w:id="10"/>
+        </w:r>
+      </w:ins>
+      <w:ins w:id="13" w:author="Andy Rominger" w:date="2016-12-16T16:27:00Z">
+        <w:r>
+          <w:t>).</w:t>
+        </w:r>
+      </w:ins>
+    </w:p>
+    <w:p>
+      <w:pPr>
+        <w:spacing w:line="480" w:lineRule="auto"/>
+      </w:pPr>
+    </w:p>
+    <w:p>
+      <w:pPr>
+        <w:spacing w:line="480" w:lineRule="auto"/>
+      </w:pPr>
+      <w:r>
+        <w:t>The distribution of metabolic rates across individuals that is predicted by METE has approximate power-law behavior in the size range where Farrior et al. predict a power</w:t>
+      </w:r>
+      <w:r>
+        <w:t xml:space="preserve"> </w:t>
+      </w:r>
+      <w:r>
+        <w:t>law, and exponential behavior in the size range where Farrior et al. predict an exponential tail. This theory makes no explicit assumptions about governing mechanisms, contains no fitting parameters, and successfully predicts many other macroecological metrics, such as the species-abundance distribution and the species-area relationship (Harte et al., 2008; 2009; 2011; 2015), in addition to the size distribution across individuals</w:t>
       </w:r>
       <w:r>
         <w:t xml:space="preserve"> (Harte 2011, Newman et al. 2014, Xiao et al. 2015)</w:t>
@@ -570,15 +494,7 @@
         <w:t xml:space="preserve"> </w:t>
       </w:r>
       <w:r>
-        <w:t xml:space="preserve">To extend the prediction from metabolic rate to tree basal area, we use results from tree </w:t>
-      </w:r>
-      <w:proofErr w:type="spellStart"/>
-      <w:r>
-        <w:t>allometry</w:t>
-      </w:r>
-      <w:proofErr w:type="spellEnd"/>
-      <w:r>
-        <w:t xml:space="preserve"> and metabolic scaling theory and thus assume metabolic rate scales as the square of stem diameter (Muller-Landau et al., 2006; Xiao et al., 2015).</w:t>
+        <w:t>To extend the prediction from metabolic rate to tree basal area, we use results from tree allometry and metabolic scaling theory and thus assume metabolic rate scales as the square of stem diameter (Muller-Landau et al., 2006; Xiao et al., 2015).</w:t>
       </w:r>
       <w:r>
         <w:t xml:space="preserve"> </w:t>
@@ -592,24 +508,16 @@
       <w:r>
         <w:t xml:space="preserve">error because there is </w:t>
       </w:r>
-      <w:commentRangeStart w:id="4"/>
-      <w:r>
-        <w:t xml:space="preserve">evidence for size dependent deviations from the ¾-power metabolic scaling rule and the tree </w:t>
-      </w:r>
-      <w:proofErr w:type="spellStart"/>
-      <w:r>
-        <w:t>allometry</w:t>
-      </w:r>
-      <w:proofErr w:type="spellEnd"/>
-      <w:r>
-        <w:t xml:space="preserve"> that link basal area to metabolism. </w:t>
-      </w:r>
-      <w:commentRangeEnd w:id="4"/>
+      <w:commentRangeStart w:id="14"/>
+      <w:r>
+        <w:t xml:space="preserve">evidence for size dependent deviations from the ¾-power metabolic scaling rule and the tree allometry that link basal area to metabolism. </w:t>
+      </w:r>
+      <w:commentRangeEnd w:id="14"/>
       <w:r>
         <w:rPr>
           <w:rStyle w:val="CommentReference"/>
         </w:rPr>
-        <w:commentReference w:id="4"/>
+        <w:commentReference w:id="14"/>
       </w:r>
     </w:p>
     <w:p>
@@ -733,6 +641,7 @@
         <w:spacing w:line="480" w:lineRule="auto"/>
       </w:pPr>
       <w:r>
+        <w:lastRenderedPageBreak/>
         <w:t xml:space="preserve">Here, </w:t>
       </w:r>
       <w:r>
@@ -941,25 +850,21 @@
         <w:t>0</w:t>
       </w:r>
       <w:r>
-        <w:t xml:space="preserve">, which correspond, respectively, to the total number of tree species in the plot, the total number of individual trees in the plot, and </w:t>
-      </w:r>
-      <w:r>
-        <w:lastRenderedPageBreak/>
-        <w:t xml:space="preserve">their total combined metabolic rate. </w:t>
+        <w:t xml:space="preserve">, which correspond, respectively, to the total number of tree species in the plot, the total number of individual trees in the plot, and their total combined metabolic rate. </w:t>
       </w:r>
       <w:r>
         <w:t xml:space="preserve">This distribution applies to organisms within the focal guild over a well-defined area, </w:t>
       </w:r>
-      <w:commentRangeStart w:id="5"/>
+      <w:commentRangeStart w:id="15"/>
       <w:r>
         <w:t>with low beta-diversity</w:t>
       </w:r>
-      <w:commentRangeEnd w:id="5"/>
+      <w:commentRangeEnd w:id="15"/>
       <w:r>
         <w:rPr>
           <w:rStyle w:val="CommentReference"/>
         </w:rPr>
-        <w:commentReference w:id="5"/>
+        <w:commentReference w:id="15"/>
       </w:r>
       <w:r>
         <w:t xml:space="preserve">. </w:t>
@@ -1040,24 +945,8 @@
         <w:rPr>
           <w:szCs w:val="22"/>
         </w:rPr>
-        <w:t>)/</w:t>
-      </w:r>
-      <w:proofErr w:type="spellStart"/>
-      <w:proofErr w:type="gramStart"/>
-      <w:r>
-        <w:rPr>
-          <w:szCs w:val="22"/>
-        </w:rPr>
-        <w:t>ln</w:t>
-      </w:r>
-      <w:proofErr w:type="spellEnd"/>
-      <w:r>
-        <w:rPr>
-          <w:szCs w:val="22"/>
-        </w:rPr>
-        <w:t>(</w:t>
-      </w:r>
-      <w:proofErr w:type="gramEnd"/>
+        <w:t>)/ln(</w:t>
+      </w:r>
       <w:r>
         <w:rPr>
           <w:i/>
@@ -1336,7 +1225,6 @@
         </w:rPr>
         <w:sym w:font="Symbol" w:char="F06C"/>
       </w:r>
-      <w:proofErr w:type="gramStart"/>
       <w:r>
         <w:rPr>
           <w:szCs w:val="22"/>
@@ -1353,7 +1241,6 @@
         </w:rPr>
         <w:t>2</w:t>
       </w:r>
-      <w:proofErr w:type="gramEnd"/>
       <w:r>
         <w:t xml:space="preserve">, while for values of </w:t>
       </w:r>
@@ -1640,17 +1527,28 @@
       <w:pPr>
         <w:spacing w:line="480" w:lineRule="auto"/>
       </w:pPr>
-      <w:ins w:id="6" w:author="Andy Rominger" w:date="2016-12-16T16:03:00Z">
+      <w:ins w:id="16" w:author="Andy Rominger" w:date="2016-12-16T16:03:00Z">
         <w:r>
           <w:t xml:space="preserve">Figure 1 shows METE’s predicted distribution of metabolic rates </w:t>
         </w:r>
       </w:ins>
-      <w:del w:id="7" w:author="Andy Rominger" w:date="2016-12-16T16:03:00Z">
+      <w:ins w:id="17" w:author="Andy Rominger" w:date="2016-12-16T16:25:00Z">
+        <w:r>
+          <w:t>(</w:t>
+        </w:r>
+        <w:r>
+          <w:t>E</w:t>
+        </w:r>
+        <w:r>
+          <w:t xml:space="preserve">q 1) </w:t>
+        </w:r>
+      </w:ins>
+      <w:del w:id="18" w:author="Andy Rominger" w:date="2016-12-16T16:03:00Z">
         <w:r>
           <w:delText xml:space="preserve">Using </w:delText>
         </w:r>
       </w:del>
-      <w:ins w:id="8" w:author="Andy Rominger" w:date="2016-12-16T16:03:00Z">
+      <w:ins w:id="19" w:author="Andy Rominger" w:date="2016-12-16T16:03:00Z">
         <w:r>
           <w:t>u</w:t>
         </w:r>
@@ -1661,17 +1559,17 @@
       <w:r>
         <w:t>the numerical values of the state variables for the BCI plot</w:t>
       </w:r>
-      <w:ins w:id="9" w:author="Andy Rominger" w:date="2016-12-16T16:02:00Z">
+      <w:ins w:id="20" w:author="Andy Rominger" w:date="2016-12-16T16:02:00Z">
         <w:r>
           <w:t xml:space="preserve"> (1995 census; Hubbell et al. 2005)</w:t>
         </w:r>
       </w:ins>
-      <w:ins w:id="10" w:author="Andy Rominger" w:date="2016-12-16T16:03:00Z">
+      <w:ins w:id="21" w:author="Andy Rominger" w:date="2016-12-16T16:03:00Z">
         <w:r>
           <w:t>.</w:t>
         </w:r>
       </w:ins>
-      <w:del w:id="11" w:author="Andy Rominger" w:date="2016-12-16T16:03:00Z">
+      <w:del w:id="22" w:author="Andy Rominger" w:date="2016-12-16T16:03:00Z">
         <w:r>
           <w:delText>,</w:delText>
         </w:r>
@@ -1679,12 +1577,12 @@
       <w:r>
         <w:t xml:space="preserve"> </w:t>
       </w:r>
-      <w:ins w:id="12" w:author="Andy Rominger" w:date="2016-12-16T16:03:00Z">
+      <w:ins w:id="23" w:author="Andy Rominger" w:date="2016-12-16T16:03:00Z">
         <w:r>
           <w:t xml:space="preserve"> T</w:t>
         </w:r>
       </w:ins>
-      <w:del w:id="13" w:author="Andy Rominger" w:date="2016-12-16T16:03:00Z">
+      <w:del w:id="24" w:author="Andy Rominger" w:date="2016-12-16T16:03:00Z">
         <w:r>
           <w:delText>t</w:delText>
         </w:r>
@@ -1707,13 +1605,13 @@
       <w:r>
         <w:t xml:space="preserve">law behavior is predicted is </w:t>
       </w:r>
-      <w:commentRangeStart w:id="14"/>
-      <w:ins w:id="15" w:author="Andy Rominger" w:date="2016-12-16T16:01:00Z">
+      <w:commentRangeStart w:id="25"/>
+      <w:ins w:id="26" w:author="Andy Rominger" w:date="2016-12-16T16:01:00Z">
         <w:r>
           <w:t>10</w:t>
         </w:r>
       </w:ins>
-      <w:del w:id="16" w:author="Andy Rominger" w:date="2016-12-16T16:01:00Z">
+      <w:del w:id="27" w:author="Andy Rominger" w:date="2016-12-16T16:01:00Z">
         <w:r>
           <w:delText>4</w:delText>
         </w:r>
@@ -1730,12 +1628,12 @@
       <w:r>
         <w:t xml:space="preserve"> &lt; 1</w:t>
       </w:r>
-      <w:ins w:id="17" w:author="Andy Rominger" w:date="2016-12-16T16:01:00Z">
+      <w:ins w:id="28" w:author="Andy Rominger" w:date="2016-12-16T16:01:00Z">
         <w:r>
           <w:t>00</w:t>
         </w:r>
       </w:ins>
-      <w:del w:id="18" w:author="Andy Rominger" w:date="2016-12-16T16:01:00Z">
+      <w:del w:id="29" w:author="Andy Rominger" w:date="2016-12-16T16:01:00Z">
         <w:r>
           <w:delText>6</w:delText>
         </w:r>
@@ -1749,12 +1647,12 @@
       <w:r>
         <w:t xml:space="preserve"> </w:t>
       </w:r>
-      <w:commentRangeEnd w:id="14"/>
+      <w:commentRangeEnd w:id="25"/>
       <w:r>
         <w:rPr>
           <w:rStyle w:val="CommentReference"/>
         </w:rPr>
-        <w:commentReference w:id="14"/>
+        <w:commentReference w:id="25"/>
       </w:r>
       <w:r>
         <w:t xml:space="preserve">in normalized units such that the smallest tree (with stem diameter = 1 cm) is defined as having </w:t>
@@ -1766,21 +1664,17 @@
         <w:sym w:font="Symbol" w:char="F065"/>
       </w:r>
       <w:r>
-        <w:t xml:space="preserve"> = 1. This range of metabolic rates over which power-law behavior is predicted corresponds to stem diameters between 20 and 400 mm. This range of diameters corresponds well with the range over which </w:t>
-      </w:r>
-      <w:proofErr w:type="spellStart"/>
-      <w:r>
-        <w:t>Farrior</w:t>
-      </w:r>
-      <w:proofErr w:type="spellEnd"/>
-      <w:r>
-        <w:t xml:space="preserve"> et al. (1) predict power-law </w:t>
+        <w:t xml:space="preserve"> = 1. This range of metabolic rates over which power-law behavior is predicted corresponds to stem diameters between 20 and 400 mm. This range of diameters corresponds well with the range over which Farrior et al. (1) predict power-law </w:t>
       </w:r>
       <w:r>
         <w:t>behavior</w:t>
       </w:r>
       <w:r>
-        <w:t xml:space="preserve">. The exponential term in the numerator should begin to exert influence over the shape of the metabolic rate distribution for values of </w:t>
+        <w:t xml:space="preserve">. The exponential term in the numerator should begin </w:t>
+      </w:r>
+      <w:r>
+        <w:lastRenderedPageBreak/>
+        <w:t xml:space="preserve">to exert influence over the shape of the metabolic rate distribution for values of </w:t>
       </w:r>
       <w:r>
         <w:rPr>
@@ -1795,19 +1689,7 @@
         <w:t xml:space="preserve"> </w:t>
       </w:r>
       <w:r>
-        <w:t xml:space="preserve">&gt; 10000, corresponding to stem diameters &gt; 1000 mm, which matches well the transition threshold between exponential and the power-law dominance in </w:t>
-      </w:r>
-      <w:proofErr w:type="spellStart"/>
-      <w:r>
-        <w:t>Farrior</w:t>
-      </w:r>
-      <w:proofErr w:type="spellEnd"/>
-      <w:r>
-        <w:t xml:space="preserve"> et al. Because there are no </w:t>
-      </w:r>
-      <w:r>
-        <w:lastRenderedPageBreak/>
-        <w:t>adjustable parameters in METE, the transition between power-law behavior and exponential behavior, as well as the power law exponent and the coefficient in the exponential term are all uniquely predicted from the theory.</w:t>
+        <w:t>&gt; 10000, corresponding to stem diameters &gt; 1000 mm, which matches well the transition threshold between exponential and the power-law dominance in Farrior et al. Because there are no adjustable parameters in METE, the transition between power-law behavior and exponential behavior, as well as the power law exponent and the coefficient in the exponential term are all uniquely predicted from the theory.</w:t>
       </w:r>
       <w:r>
         <w:t xml:space="preserve"> </w:t>
@@ -1825,12 +1707,12 @@
       <w:r>
         <w:t xml:space="preserve">A comparison of the prediction in Eq. 1 with metabolic rates estimated as basal area at BCI is shown in Figure </w:t>
       </w:r>
-      <w:ins w:id="19" w:author="Andy Rominger" w:date="2016-12-16T16:04:00Z">
+      <w:ins w:id="30" w:author="Andy Rominger" w:date="2016-12-16T16:04:00Z">
         <w:r>
           <w:t>2</w:t>
         </w:r>
       </w:ins>
-      <w:del w:id="20" w:author="Andy Rominger" w:date="2016-12-16T16:04:00Z">
+      <w:del w:id="31" w:author="Andy Rominger" w:date="2016-12-16T16:04:00Z">
         <w:r>
           <w:delText>1</w:delText>
         </w:r>
@@ -1844,34 +1726,18 @@
       <w:r>
         <w:t xml:space="preserve">We use rank plots to display the data and the prediction in order to avoid the arbitrary choices involved in binning data into size classes, which also results in a loss of information. Systematic differences between the METE prediction and observation are revealed in Figure </w:t>
       </w:r>
-      <w:ins w:id="21" w:author="Andy Rominger" w:date="2016-12-16T16:04:00Z">
+      <w:ins w:id="32" w:author="Andy Rominger" w:date="2016-12-16T16:04:00Z">
         <w:r>
           <w:t>2</w:t>
         </w:r>
       </w:ins>
-      <w:del w:id="22" w:author="Andy Rominger" w:date="2016-12-16T16:04:00Z">
+      <w:del w:id="33" w:author="Andy Rominger" w:date="2016-12-16T16:04:00Z">
         <w:r>
           <w:delText>1</w:delText>
         </w:r>
       </w:del>
       <w:r>
-        <w:t xml:space="preserve">a, just as was the case for the model in </w:t>
-      </w:r>
-      <w:proofErr w:type="spellStart"/>
-      <w:r>
-        <w:t>Farrior</w:t>
-      </w:r>
-      <w:proofErr w:type="spellEnd"/>
-      <w:r>
-        <w:t xml:space="preserve"> et al. We do not know how much of the discrepancy is simply due to inaccuracies in the tree </w:t>
-      </w:r>
-      <w:proofErr w:type="spellStart"/>
-      <w:r>
-        <w:t>allometry</w:t>
-      </w:r>
-      <w:proofErr w:type="spellEnd"/>
-      <w:r>
-        <w:t xml:space="preserve"> and the metabolic scaling rule that were used here to replace metabolic rate with basal area, particularly for the ~30 largest individual trees in the plot (out of ~230,000) for which the deviation between theory and observation is greatest. </w:t>
+        <w:t xml:space="preserve">a, just as was the case for the model in Farrior et al. We do not know how much of the discrepancy is simply due to inaccuracies in the tree allometry and the metabolic scaling rule that were used here to replace metabolic rate with basal area, particularly for the ~30 largest individual trees in the plot (out of ~230,000) for which the deviation between theory and observation is greatest. </w:t>
       </w:r>
     </w:p>
     <w:p>
@@ -1890,86 +1756,72 @@
         <w:rPr>
           <w:bCs/>
         </w:rPr>
-        <w:t xml:space="preserve">the </w:t>
-      </w:r>
-      <w:proofErr w:type="spellStart"/>
+        <w:t>the MaxEnt prediction</w:t>
+      </w:r>
+      <w:r>
+        <w:t xml:space="preserve"> accurately describes the distribution of tree metabolic rates in the </w:t>
+      </w:r>
       <w:r>
         <w:rPr>
           <w:bCs/>
         </w:rPr>
-        <w:t>MaxEnt</w:t>
-      </w:r>
-      <w:proofErr w:type="spellEnd"/>
+        <w:t xml:space="preserve">60 globally distributed forests </w:t>
+      </w:r>
+      <w:r>
+        <w:t>they analyzed.</w:t>
+      </w:r>
+      <w:r>
+        <w:t xml:space="preserve"> </w:t>
+      </w:r>
+      <w:r>
+        <w:t xml:space="preserve">Their data sets included a total of </w:t>
+      </w:r>
+      <w:r>
+        <w:sym w:font="Symbol" w:char="F0BB"/>
+      </w:r>
+      <w:r>
+        <w:t xml:space="preserve"> </w:t>
+      </w:r>
       <w:r>
         <w:rPr>
           <w:bCs/>
         </w:rPr>
-        <w:t xml:space="preserve"> prediction</w:t>
-      </w:r>
-      <w:r>
-        <w:t xml:space="preserve"> accurately describes the distribution of tree metabolic rates in the </w:t>
+        <w:t xml:space="preserve">2000 species and </w:t>
+      </w:r>
+      <w:r>
+        <w:sym w:font="Symbol" w:char="F0BB"/>
+      </w:r>
+      <w:r>
+        <w:t xml:space="preserve"> </w:t>
       </w:r>
       <w:r>
         <w:rPr>
           <w:bCs/>
         </w:rPr>
-        <w:t xml:space="preserve">60 globally distributed forests </w:t>
-      </w:r>
-      <w:r>
-        <w:t>they analyzed.</w:t>
-      </w:r>
-      <w:r>
-        <w:t xml:space="preserve"> </w:t>
-      </w:r>
-      <w:r>
-        <w:t xml:space="preserve">Their data sets included a total of </w:t>
-      </w:r>
-      <w:r>
-        <w:sym w:font="Symbol" w:char="F0BB"/>
-      </w:r>
-      <w:r>
-        <w:t xml:space="preserve"> </w:t>
+        <w:t>300,000 individuals</w:t>
+      </w:r>
+      <w:r>
+        <w:t>.</w:t>
+      </w:r>
+      <w:r>
+        <w:t xml:space="preserve"> </w:t>
+      </w:r>
+      <w:r>
+        <w:t>Newman et al. (201</w:t>
+      </w:r>
+      <w:r>
+        <w:t>4</w:t>
+      </w:r>
+      <w:r>
+        <w:t xml:space="preserve">) show it equally well describes </w:t>
       </w:r>
       <w:r>
         <w:rPr>
           <w:bCs/>
         </w:rPr>
-        <w:t xml:space="preserve">2000 species and </w:t>
-      </w:r>
-      <w:r>
-        <w:sym w:font="Symbol" w:char="F0BB"/>
-      </w:r>
-      <w:r>
-        <w:t xml:space="preserve"> </w:t>
-      </w:r>
-      <w:r>
-        <w:rPr>
-          <w:bCs/>
-        </w:rPr>
-        <w:t>300,000 individuals</w:t>
-      </w:r>
-      <w:r>
-        <w:t>.</w:t>
-      </w:r>
-      <w:r>
-        <w:t xml:space="preserve"> </w:t>
-      </w:r>
-      <w:r>
-        <w:t>Newman et al. (201</w:t>
-      </w:r>
-      <w:r>
-        <w:t>4</w:t>
-      </w:r>
-      <w:r>
-        <w:t xml:space="preserve">) show it equally well describes </w:t>
-      </w:r>
-      <w:r>
-        <w:rPr>
-          <w:bCs/>
-        </w:rPr>
         <w:t xml:space="preserve">meadow vegetation (Figure </w:t>
       </w:r>
-      <w:ins w:id="23" w:author="Andy Rominger" w:date="2016-12-16T16:04:00Z">
+      <w:ins w:id="34" w:author="Andy Rominger" w:date="2016-12-16T16:04:00Z">
         <w:r>
           <w:rPr>
             <w:bCs/>
@@ -1977,7 +1829,7 @@
           <w:t>2</w:t>
         </w:r>
       </w:ins>
-      <w:del w:id="24" w:author="Andy Rominger" w:date="2016-12-16T16:04:00Z">
+      <w:del w:id="35" w:author="Andy Rominger" w:date="2016-12-16T16:04:00Z">
         <w:r>
           <w:rPr>
             <w:bCs/>
@@ -2012,7 +1864,7 @@
         </w:rPr>
         <w:t xml:space="preserve">arthropods (Figures </w:t>
       </w:r>
-      <w:ins w:id="25" w:author="Andy Rominger" w:date="2016-12-16T16:04:00Z">
+      <w:ins w:id="36" w:author="Andy Rominger" w:date="2016-12-16T16:04:00Z">
         <w:r>
           <w:rPr>
             <w:bCs/>
@@ -2020,7 +1872,7 @@
           <w:t>2</w:t>
         </w:r>
       </w:ins>
-      <w:del w:id="26" w:author="Andy Rominger" w:date="2016-12-16T16:04:00Z">
+      <w:del w:id="37" w:author="Andy Rominger" w:date="2016-12-16T16:04:00Z">
         <w:r>
           <w:rPr>
             <w:bCs/>
@@ -2034,7 +1886,7 @@
         </w:rPr>
         <w:t>C</w:t>
       </w:r>
-      <w:del w:id="27" w:author="Andy Rominger" w:date="2016-12-15T16:45:00Z">
+      <w:del w:id="38" w:author="Andy Rominger" w:date="2016-12-15T16:45:00Z">
         <w:r>
           <w:rPr>
             <w:bCs/>
@@ -2066,7 +1918,7 @@
         </w:rPr>
         <w:t xml:space="preserve">hropod communities in Figures </w:t>
       </w:r>
-      <w:ins w:id="28" w:author="Andy Rominger" w:date="2016-12-16T16:04:00Z">
+      <w:ins w:id="39" w:author="Andy Rominger" w:date="2016-12-16T16:04:00Z">
         <w:r>
           <w:rPr>
             <w:bCs/>
@@ -2074,7 +1926,7 @@
           <w:t>2</w:t>
         </w:r>
       </w:ins>
-      <w:del w:id="29" w:author="Andy Rominger" w:date="2016-12-16T16:04:00Z">
+      <w:del w:id="40" w:author="Andy Rominger" w:date="2016-12-16T16:04:00Z">
         <w:r>
           <w:rPr>
             <w:bCs/>
@@ -2088,7 +1940,7 @@
         </w:rPr>
         <w:t>B-</w:t>
       </w:r>
-      <w:ins w:id="30" w:author="Andy Rominger" w:date="2016-12-16T16:04:00Z">
+      <w:ins w:id="41" w:author="Andy Rominger" w:date="2016-12-16T16:04:00Z">
         <w:r>
           <w:rPr>
             <w:bCs/>
@@ -2096,7 +1948,7 @@
           <w:t>2</w:t>
         </w:r>
       </w:ins>
-      <w:del w:id="31" w:author="Andy Rominger" w:date="2016-12-16T16:04:00Z">
+      <w:del w:id="42" w:author="Andy Rominger" w:date="2016-12-16T16:04:00Z">
         <w:r>
           <w:rPr>
             <w:bCs/>
@@ -2127,27 +1979,7 @@
         <w:spacing w:line="480" w:lineRule="auto"/>
       </w:pPr>
       <w:r>
-        <w:t xml:space="preserve">We are not claiming that the METE prediction is, statistically, better than the model prediction in </w:t>
-      </w:r>
-      <w:proofErr w:type="spellStart"/>
-      <w:r>
-        <w:t>Farrior</w:t>
-      </w:r>
-      <w:proofErr w:type="spellEnd"/>
-      <w:r>
-        <w:t xml:space="preserve"> et al. (2016). Comparing goodness of fits at this stage appears unwarranted because </w:t>
-      </w:r>
-      <w:r>
-        <w:lastRenderedPageBreak/>
-        <w:t xml:space="preserve">METE predicts many other </w:t>
-      </w:r>
-      <w:proofErr w:type="spellStart"/>
-      <w:r>
-        <w:t>macroecological</w:t>
-      </w:r>
-      <w:proofErr w:type="spellEnd"/>
-      <w:r>
-        <w:t xml:space="preserve"> metrics besides the metabolic rate distribution such as species-area relationships, abundance distributions, size-abundance relationships, and distributions of species richness over higher taxonomic classifications (Harte et al., 2008; 2009, 2015; Harte, 2011; Harte and Newman, 2014).</w:t>
+        <w:t>We are not claiming that the METE prediction is, statistically, better than the model prediction in Farrior et al. (2016). Comparing goodness of fits at this stage appears unwarranted because METE predicts many other macroecological metrics besides the metabolic rate distribution such as species-area relationships, abundance distributions, size-abundance relationships, and distributions of species richness over higher taxonomic classifications (Harte et al., 2008; 2009, 2015; Harte, 2011; Harte and Newman, 2014).</w:t>
       </w:r>
       <w:r>
         <w:t xml:space="preserve"> </w:t>
@@ -2155,12 +1987,12 @@
       <w:r>
         <w:t xml:space="preserve"> Instead, we are pointing out that a null theory that makes no explicit assumptions about light competition or power-law behavior results in a </w:t>
       </w:r>
-      <w:del w:id="32" w:author="Andy Rominger" w:date="2016-12-15T16:46:00Z">
+      <w:del w:id="43" w:author="Andy Rominger" w:date="2016-12-15T16:46:00Z">
         <w:r>
           <w:delText xml:space="preserve">fairly </w:delText>
         </w:r>
       </w:del>
-      <w:ins w:id="33" w:author="Andy Rominger" w:date="2016-12-15T16:46:00Z">
+      <w:ins w:id="44" w:author="Andy Rominger" w:date="2016-12-15T16:46:00Z">
         <w:r>
           <w:t xml:space="preserve">comparably </w:t>
         </w:r>
@@ -2249,7 +2081,6 @@
       <w:r>
         <w:t xml:space="preserve"> </w:t>
       </w:r>
-      <w:proofErr w:type="gramStart"/>
       <w:r>
         <w:rPr>
           <w:i/>
@@ -2268,24 +2099,18 @@
       <w:r>
         <w:t>, 248-250.</w:t>
       </w:r>
-      <w:proofErr w:type="gramEnd"/>
-    </w:p>
-    <w:p>
-      <w:pPr>
-        <w:spacing w:line="480" w:lineRule="auto"/>
-      </w:pPr>
-    </w:p>
-    <w:p>
-      <w:pPr>
-        <w:spacing w:line="480" w:lineRule="auto"/>
-      </w:pPr>
-      <w:proofErr w:type="spellStart"/>
-      <w:r>
-        <w:t>Clauset</w:t>
-      </w:r>
-      <w:proofErr w:type="spellEnd"/>
-      <w:r>
-        <w:t>, A., Erwin, D. 2008.</w:t>
+    </w:p>
+    <w:p>
+      <w:pPr>
+        <w:spacing w:line="480" w:lineRule="auto"/>
+      </w:pPr>
+    </w:p>
+    <w:p>
+      <w:pPr>
+        <w:spacing w:line="480" w:lineRule="auto"/>
+      </w:pPr>
+      <w:r>
+        <w:t>Clauset, A., Erwin, D. 2008.</w:t>
       </w:r>
       <w:r>
         <w:t xml:space="preserve"> </w:t>
@@ -2296,7 +2121,6 @@
       <w:r>
         <w:t xml:space="preserve"> </w:t>
       </w:r>
-      <w:proofErr w:type="gramStart"/>
       <w:r>
         <w:rPr>
           <w:i/>
@@ -2315,45 +2139,28 @@
       <w:r>
         <w:t>, 399-401.</w:t>
       </w:r>
-      <w:proofErr w:type="gramEnd"/>
-    </w:p>
-    <w:p>
-      <w:pPr>
-        <w:spacing w:line="480" w:lineRule="auto"/>
-      </w:pPr>
-    </w:p>
-    <w:p>
-      <w:pPr>
-        <w:spacing w:line="480" w:lineRule="auto"/>
-      </w:pPr>
-      <w:proofErr w:type="spellStart"/>
-      <w:r>
-        <w:t>Clauset</w:t>
-      </w:r>
-      <w:proofErr w:type="spellEnd"/>
-      <w:r>
-        <w:t xml:space="preserve">, A., </w:t>
-      </w:r>
-      <w:proofErr w:type="spellStart"/>
-      <w:r>
-        <w:t>Redner</w:t>
-      </w:r>
-      <w:proofErr w:type="spellEnd"/>
-      <w:r>
-        <w:t>, S., 2009.</w:t>
-      </w:r>
-      <w:r>
-        <w:t xml:space="preserve"> </w:t>
-      </w:r>
-      <w:proofErr w:type="gramStart"/>
+    </w:p>
+    <w:p>
+      <w:pPr>
+        <w:spacing w:line="480" w:lineRule="auto"/>
+      </w:pPr>
+    </w:p>
+    <w:p>
+      <w:pPr>
+        <w:spacing w:line="480" w:lineRule="auto"/>
+      </w:pPr>
+      <w:r>
+        <w:t>Clauset, A., Redner, S., 2009.</w:t>
+      </w:r>
+      <w:r>
+        <w:t xml:space="preserve"> </w:t>
+      </w:r>
       <w:r>
         <w:t>Evolutionary model of species body mass diversification.</w:t>
       </w:r>
-      <w:proofErr w:type="gramEnd"/>
-      <w:r>
-        <w:t xml:space="preserve"> </w:t>
-      </w:r>
-      <w:proofErr w:type="gramStart"/>
+      <w:r>
+        <w:t xml:space="preserve"> </w:t>
+      </w:r>
       <w:r>
         <w:rPr>
           <w:i/>
@@ -2372,40 +2179,18 @@
       <w:r>
         <w:t>, 038103.</w:t>
       </w:r>
-      <w:proofErr w:type="gramEnd"/>
-    </w:p>
-    <w:p>
-      <w:pPr>
-        <w:spacing w:line="480" w:lineRule="auto"/>
-      </w:pPr>
-    </w:p>
-    <w:p>
-      <w:pPr>
-        <w:spacing w:line="480" w:lineRule="auto"/>
-      </w:pPr>
-      <w:proofErr w:type="spellStart"/>
-      <w:r>
-        <w:t>Farrior</w:t>
-      </w:r>
-      <w:proofErr w:type="spellEnd"/>
-      <w:r>
-        <w:t xml:space="preserve">, C., </w:t>
-      </w:r>
-      <w:proofErr w:type="spellStart"/>
-      <w:r>
-        <w:t>Bohlman</w:t>
-      </w:r>
-      <w:proofErr w:type="spellEnd"/>
-      <w:r>
-        <w:t xml:space="preserve">, S., Hubbell, S., </w:t>
-      </w:r>
-      <w:proofErr w:type="spellStart"/>
-      <w:r>
-        <w:t>Pacala</w:t>
-      </w:r>
-      <w:proofErr w:type="spellEnd"/>
-      <w:r>
-        <w:t>, S.</w:t>
+    </w:p>
+    <w:p>
+      <w:pPr>
+        <w:spacing w:line="480" w:lineRule="auto"/>
+      </w:pPr>
+    </w:p>
+    <w:p>
+      <w:pPr>
+        <w:spacing w:line="480" w:lineRule="auto"/>
+      </w:pPr>
+      <w:r>
+        <w:t>Farrior, C., Bohlman, S., Hubbell, S., Pacala, S.</w:t>
       </w:r>
       <w:r>
         <w:t xml:space="preserve"> </w:t>
@@ -2438,41 +2223,27 @@
       <w:pPr>
         <w:spacing w:line="480" w:lineRule="auto"/>
       </w:pPr>
-      <w:proofErr w:type="gramStart"/>
       <w:r>
         <w:t>Gaston, K., Blackburn, T., 2000.</w:t>
       </w:r>
-      <w:proofErr w:type="gramEnd"/>
-      <w:r>
-        <w:t xml:space="preserve"> </w:t>
-      </w:r>
-      <w:proofErr w:type="gramStart"/>
-      <w:r>
-        <w:rPr>
-          <w:i/>
-        </w:rPr>
-        <w:t xml:space="preserve">Pattern and Process in </w:t>
-      </w:r>
-      <w:proofErr w:type="spellStart"/>
-      <w:r>
-        <w:rPr>
-          <w:i/>
-        </w:rPr>
-        <w:t>Macroecology</w:t>
-      </w:r>
-      <w:proofErr w:type="spellEnd"/>
+      <w:r>
+        <w:t xml:space="preserve"> </w:t>
+      </w:r>
+      <w:r>
+        <w:rPr>
+          <w:i/>
+        </w:rPr>
+        <w:t>Pattern and Process in Macroecology</w:t>
+      </w:r>
       <w:r>
         <w:t>.</w:t>
       </w:r>
-      <w:proofErr w:type="gramEnd"/>
-      <w:r>
-        <w:t xml:space="preserve"> </w:t>
-      </w:r>
-      <w:proofErr w:type="gramStart"/>
+      <w:r>
+        <w:t xml:space="preserve"> </w:t>
+      </w:r>
       <w:r>
         <w:t>Blackwell Scientific, Oxford, UK.</w:t>
       </w:r>
-      <w:proofErr w:type="gramEnd"/>
       <w:r>
         <w:t xml:space="preserve"> </w:t>
       </w:r>
@@ -2492,75 +2263,11 @@
           <w:rFonts w:eastAsia="Times New Roman" w:cs="Times New Roman"/>
         </w:rPr>
       </w:pPr>
-      <w:proofErr w:type="gramStart"/>
       <w:r>
         <w:rPr>
           <w:rFonts w:eastAsia="Times New Roman" w:cs="Times New Roman"/>
         </w:rPr>
-        <w:t xml:space="preserve">Harte, J., </w:t>
-      </w:r>
-      <w:proofErr w:type="spellStart"/>
-      <w:r>
-        <w:rPr>
-          <w:rFonts w:eastAsia="Times New Roman" w:cs="Times New Roman"/>
-        </w:rPr>
-        <w:t>Zillio</w:t>
-      </w:r>
-      <w:proofErr w:type="spellEnd"/>
-      <w:r>
-        <w:rPr>
-          <w:rFonts w:eastAsia="Times New Roman" w:cs="Times New Roman"/>
-        </w:rPr>
-        <w:t xml:space="preserve">, T., </w:t>
-      </w:r>
-      <w:proofErr w:type="spellStart"/>
-      <w:r>
-        <w:rPr>
-          <w:rFonts w:eastAsia="Times New Roman" w:cs="Times New Roman"/>
-        </w:rPr>
-        <w:t>Conlisk</w:t>
-      </w:r>
-      <w:proofErr w:type="spellEnd"/>
-      <w:r>
-        <w:rPr>
-          <w:rFonts w:eastAsia="Times New Roman" w:cs="Times New Roman"/>
-        </w:rPr>
-        <w:t>, E., Smith, A.B. 2008.</w:t>
-      </w:r>
-      <w:proofErr w:type="gramEnd"/>
-      <w:r>
-        <w:rPr>
-          <w:rFonts w:eastAsia="Times New Roman" w:cs="Times New Roman"/>
-        </w:rPr>
-        <w:t xml:space="preserve"> </w:t>
-      </w:r>
-      <w:proofErr w:type="gramStart"/>
-      <w:r>
-        <w:rPr>
-          <w:rFonts w:eastAsia="Times New Roman" w:cs="Times New Roman"/>
-        </w:rPr>
-        <w:t xml:space="preserve">Maximum entropy and the state variable approach to </w:t>
-      </w:r>
-      <w:proofErr w:type="spellStart"/>
-      <w:r>
-        <w:rPr>
-          <w:rFonts w:eastAsia="Times New Roman" w:cs="Times New Roman"/>
-        </w:rPr>
-        <w:t>macroecology</w:t>
-      </w:r>
-      <w:proofErr w:type="spellEnd"/>
-      <w:r>
-        <w:rPr>
-          <w:rFonts w:eastAsia="Times New Roman" w:cs="Times New Roman"/>
-        </w:rPr>
-        <w:t>.</w:t>
-      </w:r>
-      <w:proofErr w:type="gramEnd"/>
-      <w:r>
-        <w:rPr>
-          <w:rFonts w:eastAsia="Times New Roman" w:cs="Times New Roman"/>
-        </w:rPr>
-        <w:t xml:space="preserve"> </w:t>
+        <w:t xml:space="preserve">Harte, J., Zillio, T., Conlisk, E., Smith, A.B. 2008. Maximum entropy and the state variable approach to macroecology. </w:t>
       </w:r>
       <w:r>
         <w:rPr>
@@ -2611,35 +2318,7 @@
         <w:rPr>
           <w:rFonts w:cs="Times New Roman"/>
         </w:rPr>
-        <w:t xml:space="preserve">Harte, J., Smith, A., </w:t>
-      </w:r>
-      <w:proofErr w:type="spellStart"/>
-      <w:r>
-        <w:rPr>
-          <w:rFonts w:cs="Times New Roman"/>
-        </w:rPr>
-        <w:t>Storch</w:t>
-      </w:r>
-      <w:proofErr w:type="spellEnd"/>
-      <w:r>
-        <w:rPr>
-          <w:rFonts w:cs="Times New Roman"/>
-        </w:rPr>
-        <w:t>, D</w:t>
-      </w:r>
-      <w:proofErr w:type="gramStart"/>
-      <w:r>
-        <w:rPr>
-          <w:rFonts w:cs="Times New Roman"/>
-        </w:rPr>
-        <w:t>. ,2009</w:t>
-      </w:r>
-      <w:proofErr w:type="gramEnd"/>
-      <w:r>
-        <w:rPr>
-          <w:rFonts w:cs="Times New Roman"/>
-        </w:rPr>
-        <w:t>. Biodiversity scales from plots to biomes with a universal species-area curve.</w:t>
+        <w:t>Harte, J., Smith, A., Storch, D. ,2009. Biodiversity scales from plots to biomes with a universal species-area curve.</w:t>
       </w:r>
       <w:r>
         <w:rPr>
@@ -2774,15 +2453,13 @@
         </w:rPr>
         <w:t xml:space="preserve"> </w:t>
       </w:r>
-      <w:proofErr w:type="spellStart"/>
       <w:r>
         <w:rPr>
           <w:rFonts w:cs="Times New Roman"/>
           <w:lang w:val="pt-BR"/>
         </w:rPr>
-        <w:t>Maximum</w:t>
-      </w:r>
-      <w:proofErr w:type="spellEnd"/>
+        <w:t>Maximum entropy as a foundation for ecological theory.</w:t>
+      </w:r>
       <w:r>
         <w:rPr>
           <w:rFonts w:cs="Times New Roman"/>
@@ -2790,148 +2467,13 @@
         </w:rPr>
         <w:t xml:space="preserve"> </w:t>
       </w:r>
-      <w:proofErr w:type="spellStart"/>
-      <w:r>
-        <w:rPr>
-          <w:rFonts w:cs="Times New Roman"/>
+      <w:r>
+        <w:rPr>
+          <w:rFonts w:cs="Times New Roman"/>
+          <w:i/>
           <w:lang w:val="pt-BR"/>
         </w:rPr>
-        <w:t>entropy</w:t>
-      </w:r>
-      <w:proofErr w:type="spellEnd"/>
-      <w:r>
-        <w:rPr>
-          <w:rFonts w:cs="Times New Roman"/>
-          <w:lang w:val="pt-BR"/>
-        </w:rPr>
-        <w:t xml:space="preserve"> as a </w:t>
-      </w:r>
-      <w:proofErr w:type="spellStart"/>
-      <w:r>
-        <w:rPr>
-          <w:rFonts w:cs="Times New Roman"/>
-          <w:lang w:val="pt-BR"/>
-        </w:rPr>
-        <w:t>foundation</w:t>
-      </w:r>
-      <w:proofErr w:type="spellEnd"/>
-      <w:r>
-        <w:rPr>
-          <w:rFonts w:cs="Times New Roman"/>
-          <w:lang w:val="pt-BR"/>
-        </w:rPr>
-        <w:t xml:space="preserve"> for </w:t>
-      </w:r>
-      <w:proofErr w:type="spellStart"/>
-      <w:r>
-        <w:rPr>
-          <w:rFonts w:cs="Times New Roman"/>
-          <w:lang w:val="pt-BR"/>
-        </w:rPr>
-        <w:t>ecological</w:t>
-      </w:r>
-      <w:proofErr w:type="spellEnd"/>
-      <w:r>
-        <w:rPr>
-          <w:rFonts w:cs="Times New Roman"/>
-          <w:lang w:val="pt-BR"/>
-        </w:rPr>
-        <w:t xml:space="preserve"> </w:t>
-      </w:r>
-      <w:proofErr w:type="spellStart"/>
-      <w:r>
-        <w:rPr>
-          <w:rFonts w:cs="Times New Roman"/>
-          <w:lang w:val="pt-BR"/>
-        </w:rPr>
-        <w:t>theory</w:t>
-      </w:r>
-      <w:proofErr w:type="spellEnd"/>
-      <w:r>
-        <w:rPr>
-          <w:rFonts w:cs="Times New Roman"/>
-          <w:lang w:val="pt-BR"/>
-        </w:rPr>
-        <w:t>.</w:t>
-      </w:r>
-      <w:r>
-        <w:rPr>
-          <w:rFonts w:cs="Times New Roman"/>
-          <w:lang w:val="pt-BR"/>
-        </w:rPr>
-        <w:t xml:space="preserve"> </w:t>
-      </w:r>
-      <w:proofErr w:type="spellStart"/>
-      <w:r>
-        <w:rPr>
-          <w:rFonts w:cs="Times New Roman"/>
-          <w:i/>
-          <w:lang w:val="pt-BR"/>
-        </w:rPr>
-        <w:t>Trends</w:t>
-      </w:r>
-      <w:proofErr w:type="spellEnd"/>
-      <w:r>
-        <w:rPr>
-          <w:rFonts w:cs="Times New Roman"/>
-          <w:i/>
-          <w:lang w:val="pt-BR"/>
-        </w:rPr>
-        <w:t xml:space="preserve"> in </w:t>
-      </w:r>
-      <w:proofErr w:type="spellStart"/>
-      <w:r>
-        <w:rPr>
-          <w:rFonts w:cs="Times New Roman"/>
-          <w:i/>
-          <w:lang w:val="pt-BR"/>
-        </w:rPr>
-        <w:t>Ecology</w:t>
-      </w:r>
-      <w:proofErr w:type="spellEnd"/>
-      <w:r>
-        <w:rPr>
-          <w:rFonts w:cs="Times New Roman"/>
-          <w:i/>
-          <w:lang w:val="pt-BR"/>
-        </w:rPr>
-        <w:t xml:space="preserve"> </w:t>
-      </w:r>
-      <w:proofErr w:type="spellStart"/>
-      <w:r>
-        <w:rPr>
-          <w:rFonts w:cs="Times New Roman"/>
-          <w:i/>
-          <w:lang w:val="pt-BR"/>
-        </w:rPr>
-        <w:t>and</w:t>
-      </w:r>
-      <w:proofErr w:type="spellEnd"/>
-      <w:r>
-        <w:rPr>
-          <w:rFonts w:cs="Times New Roman"/>
-          <w:i/>
-          <w:lang w:val="pt-BR"/>
-        </w:rPr>
-        <w:t xml:space="preserve"> </w:t>
-      </w:r>
-      <w:proofErr w:type="spellStart"/>
-      <w:r>
-        <w:rPr>
-          <w:rFonts w:cs="Times New Roman"/>
-          <w:i/>
-          <w:lang w:val="pt-BR"/>
-        </w:rPr>
-        <w:t>Evolution</w:t>
-      </w:r>
-      <w:proofErr w:type="spellEnd"/>
-      <w:r>
-        <w:rPr>
-          <w:rFonts w:cs="Times New Roman"/>
-          <w:i/>
-          <w:lang w:val="pt-BR"/>
-        </w:rPr>
-        <w:t>.</w:t>
+        <w:t>Trends in Ecology and Evolution.</w:t>
       </w:r>
       <w:r>
         <w:rPr>
@@ -3003,7 +2545,6 @@
         </w:rPr>
         <w:t xml:space="preserve">Extending the maximum entropy theory of ecology to higher taxonomic levels. </w:t>
       </w:r>
-      <w:proofErr w:type="gramStart"/>
       <w:r>
         <w:rPr>
           <w:rFonts w:cs="Times New Roman"/>
@@ -3038,7 +2579,6 @@
         </w:rPr>
         <w:t>, 1068-1077.</w:t>
       </w:r>
-      <w:proofErr w:type="gramEnd"/>
     </w:p>
     <w:p>
       <w:pPr>
@@ -3074,15 +2614,12 @@
       <w:r>
         <w:t xml:space="preserve"> </w:t>
       </w:r>
-      <w:proofErr w:type="gramStart"/>
       <w:r>
         <w:t>A theoretical ecological model of size distributions among species of animals.</w:t>
       </w:r>
-      <w:proofErr w:type="gramEnd"/>
-      <w:r>
-        <w:t xml:space="preserve"> </w:t>
-      </w:r>
-      <w:proofErr w:type="gramStart"/>
+      <w:r>
+        <w:t xml:space="preserve"> </w:t>
+      </w:r>
       <w:r>
         <w:rPr>
           <w:i/>
@@ -3099,11 +2636,7 @@
         <w:t>93</w:t>
       </w:r>
       <w:r>
-        <w:t>, 117-125.</w:t>
-      </w:r>
-      <w:proofErr w:type="gramEnd"/>
-      <w:r>
-        <w:t xml:space="preserve"> </w:t>
+        <w:t xml:space="preserve">, 117-125. </w:t>
       </w:r>
     </w:p>
     <w:p>
@@ -3122,30 +2655,12 @@
           <w:color w:val="000000"/>
         </w:rPr>
       </w:pPr>
-      <w:proofErr w:type="spellStart"/>
-      <w:proofErr w:type="gramStart"/>
       <w:r>
         <w:rPr>
           <w:rFonts w:cs="Times New Roman"/>
           <w:color w:val="000000"/>
         </w:rPr>
-        <w:t>Jaynes</w:t>
-      </w:r>
-      <w:proofErr w:type="spellEnd"/>
-      <w:r>
-        <w:rPr>
-          <w:rFonts w:cs="Times New Roman"/>
-          <w:color w:val="000000"/>
-        </w:rPr>
-        <w:t>, E., 1957.</w:t>
-      </w:r>
-      <w:proofErr w:type="gramEnd"/>
-      <w:r>
-        <w:rPr>
-          <w:rFonts w:cs="Times New Roman"/>
-          <w:color w:val="000000"/>
-        </w:rPr>
-        <w:t xml:space="preserve"> Information Theory and Statistical Mechanics. </w:t>
+        <w:t xml:space="preserve">Jaynes, E., 1957. Information Theory and Statistical Mechanics. </w:t>
       </w:r>
       <w:r>
         <w:rPr>
@@ -3223,63 +2738,37 @@
           <w:rFonts w:cs="Times New Roman"/>
         </w:rPr>
       </w:pPr>
-      <w:proofErr w:type="spellStart"/>
-      <w:r>
-        <w:rPr>
-          <w:rFonts w:cs="Times New Roman"/>
-        </w:rPr>
-        <w:t>Jaynes</w:t>
-      </w:r>
-      <w:proofErr w:type="spellEnd"/>
-      <w:r>
-        <w:rPr>
-          <w:rFonts w:cs="Times New Roman"/>
-        </w:rPr>
-        <w:t>, E.T., 1982.</w:t>
-      </w:r>
-      <w:r>
-        <w:rPr>
-          <w:rFonts w:cs="Times New Roman"/>
-        </w:rPr>
-        <w:t xml:space="preserve"> </w:t>
-      </w:r>
-      <w:proofErr w:type="gramStart"/>
-      <w:r>
-        <w:rPr>
-          <w:rFonts w:cs="Times New Roman"/>
-        </w:rPr>
-        <w:t>On the rationale of maximum entropy methods.</w:t>
-      </w:r>
-      <w:proofErr w:type="gramEnd"/>
-      <w:r>
-        <w:rPr>
-          <w:rFonts w:cs="Times New Roman"/>
-        </w:rPr>
-        <w:t xml:space="preserve"> </w:t>
-      </w:r>
-      <w:r>
-        <w:rPr>
-          <w:rFonts w:cs="Times New Roman"/>
-          <w:i/>
-        </w:rPr>
-        <w:t xml:space="preserve">Proc. Inst. Elec. Electron. </w:t>
-      </w:r>
-      <w:proofErr w:type="spellStart"/>
-      <w:r>
-        <w:rPr>
-          <w:rFonts w:cs="Times New Roman"/>
-          <w:i/>
-        </w:rPr>
-        <w:t>Engin</w:t>
-      </w:r>
-      <w:proofErr w:type="spellEnd"/>
+      <w:r>
+        <w:rPr>
+          <w:rFonts w:cs="Times New Roman"/>
+        </w:rPr>
+        <w:t>Jaynes, E.T., 1982.</w:t>
+      </w:r>
+      <w:r>
+        <w:rPr>
+          <w:rFonts w:cs="Times New Roman"/>
+        </w:rPr>
+        <w:t xml:space="preserve"> </w:t>
+      </w:r>
+      <w:r>
+        <w:rPr>
+          <w:rFonts w:cs="Times New Roman"/>
+        </w:rPr>
+        <w:t xml:space="preserve">On the rationale of maximum entropy methods. </w:t>
+      </w:r>
+      <w:r>
+        <w:rPr>
+          <w:rFonts w:cs="Times New Roman"/>
+          <w:i/>
+        </w:rPr>
+        <w:t>Proc. Inst. Elec. Electron. Engin</w:t>
+      </w:r>
       <w:r>
         <w:rPr>
           <w:rFonts w:cs="Times New Roman"/>
         </w:rPr>
         <w:t xml:space="preserve">. </w:t>
       </w:r>
-      <w:proofErr w:type="gramStart"/>
       <w:r>
         <w:rPr>
           <w:rFonts w:cs="Times New Roman"/>
@@ -3293,36 +2782,25 @@
         </w:rPr>
         <w:t>, 939-952.</w:t>
       </w:r>
-      <w:proofErr w:type="gramEnd"/>
-    </w:p>
-    <w:p>
-      <w:pPr>
-        <w:spacing w:line="480" w:lineRule="auto"/>
-      </w:pPr>
-    </w:p>
-    <w:p>
-      <w:pPr>
-        <w:spacing w:line="480" w:lineRule="auto"/>
-      </w:pPr>
-      <w:r>
-        <w:t>Maurer, B.</w:t>
-      </w:r>
-      <w:proofErr w:type="gramStart"/>
-      <w:r>
-        <w:t>,1988</w:t>
-      </w:r>
-      <w:proofErr w:type="gramEnd"/>
-      <w:r>
-        <w:t>.</w:t>
-      </w:r>
-      <w:r>
-        <w:t xml:space="preserve"> </w:t>
-      </w:r>
-      <w:proofErr w:type="gramStart"/>
+    </w:p>
+    <w:p>
+      <w:pPr>
+        <w:spacing w:line="480" w:lineRule="auto"/>
+      </w:pPr>
+    </w:p>
+    <w:p>
+      <w:pPr>
+        <w:spacing w:line="480" w:lineRule="auto"/>
+      </w:pPr>
+      <w:r>
+        <w:t>Maurer, B.,1988.</w:t>
+      </w:r>
+      <w:r>
+        <w:t xml:space="preserve"> </w:t>
+      </w:r>
       <w:r>
         <w:t>The evolution of body size in birds.</w:t>
       </w:r>
-      <w:proofErr w:type="gramEnd"/>
       <w:r>
         <w:t xml:space="preserve"> </w:t>
       </w:r>
@@ -3332,7 +2810,6 @@
       <w:r>
         <w:t xml:space="preserve"> </w:t>
       </w:r>
-      <w:proofErr w:type="gramStart"/>
       <w:r>
         <w:rPr>
           <w:i/>
@@ -3351,27 +2828,18 @@
       <w:r>
         <w:t>, 925-934.</w:t>
       </w:r>
-      <w:proofErr w:type="gramEnd"/>
-    </w:p>
-    <w:p>
-      <w:pPr>
-        <w:spacing w:line="480" w:lineRule="auto"/>
-      </w:pPr>
-    </w:p>
-    <w:p>
-      <w:pPr>
-        <w:spacing w:line="480" w:lineRule="auto"/>
-      </w:pPr>
-      <w:r>
-        <w:t xml:space="preserve">Maurer, B. Brown, J., </w:t>
-      </w:r>
-      <w:proofErr w:type="spellStart"/>
-      <w:r>
-        <w:t>Rusler</w:t>
-      </w:r>
-      <w:proofErr w:type="spellEnd"/>
-      <w:r>
-        <w:t>,</w:t>
+    </w:p>
+    <w:p>
+      <w:pPr>
+        <w:spacing w:line="480" w:lineRule="auto"/>
+      </w:pPr>
+    </w:p>
+    <w:p>
+      <w:pPr>
+        <w:spacing w:line="480" w:lineRule="auto"/>
+      </w:pPr>
+      <w:r>
+        <w:t>Maurer, B. Brown, J., Rusler,</w:t>
       </w:r>
       <w:r>
         <w:t xml:space="preserve"> </w:t>
@@ -3417,7 +2885,6 @@
           <w:rFonts w:cs="Times New Roman"/>
         </w:rPr>
       </w:pPr>
-      <w:proofErr w:type="gramStart"/>
       <w:r>
         <w:rPr>
           <w:rFonts w:cs="Times New Roman"/>
@@ -3436,7 +2903,6 @@
         </w:rPr>
         <w:t>Marks, C. Thomas, S. et al., 2006.</w:t>
       </w:r>
-      <w:proofErr w:type="gramEnd"/>
       <w:r>
         <w:rPr>
           <w:rFonts w:cs="Times New Roman"/>
@@ -3461,19 +2927,11 @@
           <w:rFonts w:cs="Times New Roman"/>
         </w:rPr>
       </w:pPr>
-      <w:proofErr w:type="gramStart"/>
-      <w:r>
-        <w:rPr>
-          <w:rFonts w:cs="Times New Roman"/>
-        </w:rPr>
-        <w:t>equilibrium</w:t>
-      </w:r>
-      <w:proofErr w:type="gramEnd"/>
-      <w:r>
-        <w:rPr>
-          <w:rFonts w:cs="Times New Roman"/>
-        </w:rPr>
-        <w:t xml:space="preserve"> models.</w:t>
+      <w:r>
+        <w:rPr>
+          <w:rFonts w:cs="Times New Roman"/>
+        </w:rPr>
+        <w:t>equilibrium models.</w:t>
       </w:r>
       <w:r>
         <w:rPr>
@@ -3536,7 +2994,6 @@
           <w:rFonts w:cs="Times New Roman"/>
         </w:rPr>
       </w:pPr>
-      <w:proofErr w:type="gramStart"/>
       <w:r>
         <w:rPr>
           <w:rFonts w:cs="Times New Roman"/>
@@ -3553,14 +3010,7 @@
         <w:rPr>
           <w:rFonts w:cs="Times New Roman"/>
         </w:rPr>
-        <w:t>2014.</w:t>
-      </w:r>
-      <w:proofErr w:type="gramEnd"/>
-      <w:r>
-        <w:rPr>
-          <w:rFonts w:cs="Times New Roman"/>
-        </w:rPr>
-        <w:t xml:space="preserve"> Empirical tests of within- and across-species energetics in a diverse plant community.</w:t>
+        <w:t>2014. Empirical tests of within- and across-species energetics in a diverse plant community.</w:t>
       </w:r>
       <w:r>
         <w:rPr>
@@ -3604,22 +3054,18 @@
       <w:pPr>
         <w:spacing w:line="480" w:lineRule="auto"/>
       </w:pPr>
-      <w:proofErr w:type="gramStart"/>
       <w:r>
         <w:t>Ritchie, M., 2010.</w:t>
       </w:r>
-      <w:proofErr w:type="gramEnd"/>
-      <w:r>
-        <w:t xml:space="preserve"> </w:t>
-      </w:r>
-      <w:proofErr w:type="gramStart"/>
+      <w:r>
+        <w:t xml:space="preserve"> </w:t>
+      </w:r>
       <w:r>
         <w:rPr>
           <w:i/>
         </w:rPr>
         <w:t>Scale, Heterogeneity, and the Structure and Diversity of Ecological Communities.</w:t>
       </w:r>
-      <w:proofErr w:type="gramEnd"/>
       <w:r>
         <w:rPr>
           <w:i/>
@@ -3646,39 +3092,23 @@
           <w:rFonts w:cs="Times New Roman"/>
         </w:rPr>
       </w:pPr>
-      <w:proofErr w:type="gramStart"/>
       <w:r>
         <w:rPr>
           <w:rFonts w:cs="Times New Roman"/>
         </w:rPr>
         <w:t>Rominger, A. J. et al. 2016.</w:t>
       </w:r>
-      <w:proofErr w:type="gramEnd"/>
-      <w:r>
-        <w:rPr>
-          <w:rFonts w:cs="Times New Roman"/>
-        </w:rPr>
-        <w:t xml:space="preserve"> </w:t>
-      </w:r>
-      <w:r>
-        <w:rPr>
-          <w:rFonts w:cs="Times New Roman"/>
-        </w:rPr>
-        <w:t xml:space="preserve">Community assembly on isolated islands: </w:t>
-      </w:r>
-      <w:proofErr w:type="spellStart"/>
-      <w:r>
-        <w:rPr>
-          <w:rFonts w:cs="Times New Roman"/>
-        </w:rPr>
-        <w:t>macroecology</w:t>
-      </w:r>
-      <w:proofErr w:type="spellEnd"/>
-      <w:r>
-        <w:rPr>
-          <w:rFonts w:cs="Times New Roman"/>
-        </w:rPr>
-        <w:t xml:space="preserve"> meets evolution. </w:t>
+      <w:r>
+        <w:rPr>
+          <w:rFonts w:cs="Times New Roman"/>
+        </w:rPr>
+        <w:t xml:space="preserve"> </w:t>
+      </w:r>
+      <w:r>
+        <w:rPr>
+          <w:rFonts w:cs="Times New Roman"/>
+        </w:rPr>
+        <w:t xml:space="preserve">Community assembly on isolated islands: macroecology meets evolution. </w:t>
       </w:r>
       <w:r>
         <w:rPr>
@@ -3725,49 +3155,18 @@
           <w:shd w:val="clear" w:color="auto" w:fill="FFFFFF"/>
         </w:rPr>
       </w:pPr>
-      <w:proofErr w:type="gramStart"/>
-      <w:r>
-        <w:rPr>
-          <w:rFonts w:cs="Times New Roman"/>
-        </w:rPr>
-        <w:t xml:space="preserve">Xiao, X., </w:t>
-      </w:r>
-      <w:proofErr w:type="spellStart"/>
-      <w:r>
-        <w:rPr>
-          <w:rFonts w:cs="Times New Roman"/>
-        </w:rPr>
-        <w:t>McGlinn</w:t>
-      </w:r>
-      <w:proofErr w:type="spellEnd"/>
-      <w:r>
-        <w:rPr>
-          <w:rFonts w:cs="Times New Roman"/>
-        </w:rPr>
-        <w:t>, D., White, E. 2015.</w:t>
-      </w:r>
-      <w:proofErr w:type="gramEnd"/>
-      <w:r>
-        <w:rPr>
-          <w:rFonts w:cs="Times New Roman"/>
-        </w:rPr>
-        <w:t xml:space="preserve"> </w:t>
-      </w:r>
-      <w:proofErr w:type="gramStart"/>
-      <w:r>
-        <w:rPr>
-          <w:rFonts w:cs="Times New Roman"/>
-        </w:rPr>
-        <w:t>A strong test of the Maximum Entropy Theory of Ecology.</w:t>
-      </w:r>
-      <w:proofErr w:type="gramEnd"/>
-      <w:r>
-        <w:rPr>
-          <w:rFonts w:cs="Times New Roman"/>
-        </w:rPr>
-        <w:t xml:space="preserve"> </w:t>
-      </w:r>
-      <w:proofErr w:type="gramStart"/>
+      <w:r>
+        <w:rPr>
+          <w:rFonts w:cs="Times New Roman"/>
+        </w:rPr>
+        <w:t>Xiao, X., McGlinn, D., White, E. 2015. A strong test of the Maximum Entropy Theory of Ecology.</w:t>
+      </w:r>
+      <w:r>
+        <w:rPr>
+          <w:rFonts w:cs="Times New Roman"/>
+        </w:rPr>
+        <w:t xml:space="preserve"> </w:t>
+      </w:r>
       <w:r>
         <w:rPr>
           <w:rFonts w:cs="Times New Roman"/>
@@ -3808,21 +3207,20 @@
         </w:rPr>
         <w:t>.</w:t>
       </w:r>
-      <w:proofErr w:type="gramEnd"/>
-    </w:p>
-    <w:p>
-      <w:pPr>
-        <w:spacing w:line="480" w:lineRule="auto"/>
-      </w:pPr>
-    </w:p>
-    <w:p>
-      <w:pPr>
-        <w:rPr>
-          <w:ins w:id="34" w:author="Andy Rominger" w:date="2016-12-16T15:58:00Z"/>
+    </w:p>
+    <w:p>
+      <w:pPr>
+        <w:spacing w:line="480" w:lineRule="auto"/>
+      </w:pPr>
+    </w:p>
+    <w:p>
+      <w:pPr>
+        <w:rPr>
+          <w:ins w:id="45" w:author="Andy Rominger" w:date="2016-12-16T15:58:00Z"/>
           <w:b/>
         </w:rPr>
       </w:pPr>
-      <w:ins w:id="35" w:author="Andy Rominger" w:date="2016-12-16T15:58:00Z">
+      <w:ins w:id="46" w:author="Andy Rominger" w:date="2016-12-16T15:58:00Z">
         <w:r>
           <w:rPr>
             <w:b/>
@@ -3838,22 +3236,14 @@
           <w:b/>
         </w:rPr>
       </w:pPr>
-      <w:bookmarkStart w:id="36" w:name="_GoBack"/>
       <w:r>
         <w:rPr>
           <w:b/>
         </w:rPr>
         <w:lastRenderedPageBreak/>
-        <w:t>Figure</w:t>
-      </w:r>
-      <w:bookmarkEnd w:id="36"/>
-      <w:r>
-        <w:rPr>
-          <w:b/>
-        </w:rPr>
-        <w:t xml:space="preserve"> Caption</w:t>
-      </w:r>
-      <w:ins w:id="37" w:author="Andy Rominger" w:date="2016-12-16T15:53:00Z">
+        <w:t>Figure Caption</w:t>
+      </w:r>
+      <w:ins w:id="47" w:author="Andy Rominger" w:date="2016-12-16T15:53:00Z">
         <w:r>
           <w:rPr>
             <w:b/>
@@ -3871,48 +3261,40 @@
       <w:pPr>
         <w:spacing w:line="480" w:lineRule="auto"/>
         <w:rPr>
-          <w:ins w:id="38" w:author="Andy Rominger" w:date="2016-12-16T15:57:00Z"/>
-        </w:rPr>
-      </w:pPr>
-      <w:ins w:id="39" w:author="Andy Rominger" w:date="2016-12-16T15:53:00Z">
+          <w:ins w:id="48" w:author="Andy Rominger" w:date="2016-12-16T15:57:00Z"/>
+        </w:rPr>
+      </w:pPr>
+      <w:ins w:id="49" w:author="Andy Rominger" w:date="2016-12-16T15:53:00Z">
         <w:r>
           <w:t xml:space="preserve">Figure 1. </w:t>
         </w:r>
       </w:ins>
-      <w:ins w:id="40" w:author="Andy Rominger" w:date="2016-12-16T15:55:00Z">
+      <w:ins w:id="50" w:author="Andy Rominger" w:date="2016-12-16T15:55:00Z">
         <w:r>
           <w:t xml:space="preserve">Probability density function predicted by METE </w:t>
         </w:r>
       </w:ins>
-      <w:ins w:id="41" w:author="Andy Rominger" w:date="2016-12-16T15:56:00Z">
+      <w:ins w:id="51" w:author="Andy Rominger" w:date="2016-12-16T15:56:00Z">
         <w:r>
           <w:t xml:space="preserve">parameterized </w:t>
         </w:r>
       </w:ins>
-      <w:ins w:id="42" w:author="Andy Rominger" w:date="2016-12-16T15:55:00Z">
-        <w:r>
-          <w:t xml:space="preserve">for </w:t>
-        </w:r>
-        <w:proofErr w:type="spellStart"/>
-        <w:r>
-          <w:t>Barro</w:t>
-        </w:r>
-        <w:proofErr w:type="spellEnd"/>
-        <w:r>
-          <w:t xml:space="preserve"> Colorado Island</w:t>
+      <w:ins w:id="52" w:author="Andy Rominger" w:date="2016-12-16T15:55:00Z">
+        <w:r>
+          <w:t>for Barro Colorado Island</w:t>
         </w:r>
       </w:ins>
-      <w:ins w:id="43" w:author="Andy Rominger" w:date="2016-12-16T16:00:00Z">
+      <w:ins w:id="53" w:author="Andy Rominger" w:date="2016-12-16T16:00:00Z">
         <w:r>
           <w:t xml:space="preserve"> 1995 census</w:t>
         </w:r>
       </w:ins>
-      <w:ins w:id="44" w:author="Andy Rominger" w:date="2016-12-16T15:56:00Z">
+      <w:ins w:id="54" w:author="Andy Rominger" w:date="2016-12-16T15:56:00Z">
         <w:r>
           <w:t xml:space="preserve">.  The </w:t>
         </w:r>
       </w:ins>
-      <w:ins w:id="45" w:author="Andy Rominger" w:date="2016-12-16T15:57:00Z">
+      <w:ins w:id="55" w:author="Andy Rominger" w:date="2016-12-16T15:57:00Z">
         <w:r>
           <w:t>dark gray region corresponds to power law behavior, while the light gray region represents dominance of exponential behavior.</w:t>
         </w:r>
@@ -3922,15 +3304,15 @@
       <w:pPr>
         <w:spacing w:line="480" w:lineRule="auto"/>
         <w:rPr>
-          <w:ins w:id="46" w:author="Andy Rominger" w:date="2016-12-16T15:53:00Z"/>
-        </w:rPr>
-      </w:pPr>
-    </w:p>
-    <w:p>
-      <w:pPr>
-        <w:spacing w:line="480" w:lineRule="auto"/>
-      </w:pPr>
-      <w:ins w:id="47" w:author="Andy Rominger" w:date="2016-12-16T15:51:00Z">
+          <w:ins w:id="56" w:author="Andy Rominger" w:date="2016-12-16T15:53:00Z"/>
+        </w:rPr>
+      </w:pPr>
+    </w:p>
+    <w:p>
+      <w:pPr>
+        <w:spacing w:line="480" w:lineRule="auto"/>
+      </w:pPr>
+      <w:ins w:id="57" w:author="Andy Rominger" w:date="2016-12-16T15:51:00Z">
         <w:r>
           <w:t xml:space="preserve">Figure 2. </w:t>
         </w:r>
@@ -3939,28 +3321,15 @@
         <w:t xml:space="preserve">Comparison of the METE prediction for the distribution of metabolic rates with observed values for </w:t>
       </w:r>
       <w:r>
-        <w:t xml:space="preserve">(A) individual trees at </w:t>
-      </w:r>
-      <w:proofErr w:type="spellStart"/>
-      <w:r>
-        <w:t>Barro</w:t>
-      </w:r>
-      <w:proofErr w:type="spellEnd"/>
-      <w:r>
-        <w:t xml:space="preserve"> Colorado Island (</w:t>
-      </w:r>
-      <w:ins w:id="48" w:author="Andy Rominger" w:date="2016-12-16T16:00:00Z">
+        <w:t>(A) individual trees at Barro Colorado Island (</w:t>
+      </w:r>
+      <w:ins w:id="58" w:author="Andy Rominger" w:date="2016-12-16T16:00:00Z">
         <w:r>
           <w:t xml:space="preserve">1995 census; </w:t>
         </w:r>
       </w:ins>
-      <w:proofErr w:type="spellStart"/>
-      <w:r>
-        <w:t>Hubbel</w:t>
-      </w:r>
-      <w:proofErr w:type="spellEnd"/>
-      <w:r>
-        <w:t xml:space="preserve"> et al. 2005</w:t>
+      <w:r>
+        <w:t>Hubbel et al. 2005</w:t>
       </w:r>
       <w:r>
         <w:t>), where</w:t>
@@ -3987,23 +3356,26 @@
         <w:t xml:space="preserve">; and (C) </w:t>
       </w:r>
       <w:r>
-        <w:t xml:space="preserve">a community of predaceous arthropods in Hawaii (Rominger et al., 2016; data from </w:t>
-      </w:r>
-      <w:commentRangeStart w:id="49"/>
-      <w:r>
-        <w:t xml:space="preserve">D. </w:t>
-      </w:r>
-      <w:proofErr w:type="spellStart"/>
-      <w:r>
-        <w:t>Gruner</w:t>
-      </w:r>
-      <w:commentRangeEnd w:id="49"/>
-      <w:proofErr w:type="spellEnd"/>
+        <w:t>a community of predaceous arthropods in Hawaii (</w:t>
+      </w:r>
+      <w:del w:id="59" w:author="Andy Rominger" w:date="2016-12-16T16:28:00Z">
+        <w:r>
+          <w:delText xml:space="preserve">Rominger et al., 2016; </w:delText>
+        </w:r>
+      </w:del>
+      <w:r>
+        <w:t xml:space="preserve">data from </w:t>
+      </w:r>
+      <w:commentRangeStart w:id="60"/>
+      <w:r>
+        <w:t>D. Gruner</w:t>
+      </w:r>
+      <w:commentRangeEnd w:id="60"/>
       <w:r>
         <w:rPr>
           <w:rStyle w:val="CommentReference"/>
         </w:rPr>
-        <w:commentReference w:id="49"/>
+        <w:commentReference w:id="60"/>
       </w:r>
       <w:r>
         <w:t>).</w:t>
@@ -4011,7 +3383,7 @@
       <w:r>
         <w:t xml:space="preserve"> </w:t>
       </w:r>
-      <w:ins w:id="50" w:author="Andy Rominger" w:date="2016-12-16T15:54:00Z">
+      <w:ins w:id="61" w:author="Andy Rominger" w:date="2016-12-16T15:54:00Z">
         <w:r>
           <w:t>Data and theory are presented as rank curves with log metabolic rate for each individual on the y-axis and individual rank (from largest to smallest) on the x-axis.</w:t>
         </w:r>
@@ -4025,10 +3397,10 @@
     <w:p>
       <w:pPr>
         <w:rPr>
-          <w:ins w:id="51" w:author="Andy Rominger" w:date="2016-12-16T15:58:00Z"/>
-        </w:rPr>
-      </w:pPr>
-      <w:ins w:id="52" w:author="Andy Rominger" w:date="2016-12-16T15:58:00Z">
+          <w:ins w:id="62" w:author="Andy Rominger" w:date="2016-12-16T15:58:00Z"/>
+        </w:rPr>
+      </w:pPr>
+      <w:ins w:id="63" w:author="Andy Rominger" w:date="2016-12-16T15:58:00Z">
         <w:r>
           <w:br w:type="page"/>
         </w:r>
@@ -4039,16 +3411,16 @@
         <w:spacing w:line="480" w:lineRule="auto"/>
         <w:rPr>
           <w:b/>
-          <w:rPrChange w:id="53" w:author="Andy Rominger" w:date="2016-12-16T15:58:00Z">
+          <w:rPrChange w:id="64" w:author="Andy Rominger" w:date="2016-12-16T15:58:00Z">
             <w:rPr/>
           </w:rPrChange>
         </w:rPr>
       </w:pPr>
-      <w:ins w:id="54" w:author="Andy Rominger" w:date="2016-12-16T15:58:00Z">
+      <w:ins w:id="65" w:author="Andy Rominger" w:date="2016-12-16T15:58:00Z">
         <w:r>
           <w:rPr>
             <w:b/>
-            <w:rPrChange w:id="55" w:author="Andy Rominger" w:date="2016-12-16T15:58:00Z">
+            <w:rPrChange w:id="66" w:author="Andy Rominger" w:date="2016-12-16T15:58:00Z">
               <w:rPr/>
             </w:rPrChange>
           </w:rPr>
@@ -4061,18 +3433,18 @@
       <w:pPr>
         <w:spacing w:line="480" w:lineRule="auto"/>
         <w:rPr>
-          <w:ins w:id="56" w:author="Andy Rominger" w:date="2016-12-16T15:58:00Z"/>
-        </w:rPr>
-      </w:pPr>
-    </w:p>
-    <w:p>
-      <w:pPr>
-        <w:spacing w:line="480" w:lineRule="auto"/>
-        <w:rPr>
-          <w:ins w:id="57" w:author="Andy Rominger" w:date="2016-12-16T15:59:00Z"/>
-        </w:rPr>
-      </w:pPr>
-      <w:ins w:id="58" w:author="Andy Rominger" w:date="2016-12-16T15:59:00Z">
+          <w:ins w:id="67" w:author="Andy Rominger" w:date="2016-12-16T15:58:00Z"/>
+        </w:rPr>
+      </w:pPr>
+    </w:p>
+    <w:p>
+      <w:pPr>
+        <w:spacing w:line="480" w:lineRule="auto"/>
+        <w:rPr>
+          <w:ins w:id="68" w:author="Andy Rominger" w:date="2016-12-16T15:59:00Z"/>
+        </w:rPr>
+      </w:pPr>
+      <w:ins w:id="69" w:author="Andy Rominger" w:date="2016-12-16T15:59:00Z">
         <w:r>
           <w:rPr>
             <w:noProof/>
@@ -4132,10 +3504,10 @@
       <w:pPr>
         <w:spacing w:line="480" w:lineRule="auto"/>
         <w:rPr>
-          <w:ins w:id="59" w:author="Andy Rominger" w:date="2016-12-16T15:59:00Z"/>
-        </w:rPr>
-      </w:pPr>
-      <w:ins w:id="60" w:author="Andy Rominger" w:date="2016-12-16T15:58:00Z">
+          <w:ins w:id="70" w:author="Andy Rominger" w:date="2016-12-16T15:59:00Z"/>
+        </w:rPr>
+      </w:pPr>
+      <w:ins w:id="71" w:author="Andy Rominger" w:date="2016-12-16T15:58:00Z">
         <w:r>
           <w:t>Figure 1</w:t>
         </w:r>
@@ -4145,26 +3517,26 @@
       <w:pPr>
         <w:spacing w:line="480" w:lineRule="auto"/>
         <w:rPr>
-          <w:ins w:id="61" w:author="Andy Rominger" w:date="2016-12-16T15:58:00Z"/>
-        </w:rPr>
-      </w:pPr>
-    </w:p>
-    <w:p>
-      <w:pPr>
-        <w:spacing w:line="480" w:lineRule="auto"/>
-        <w:rPr>
-          <w:ins w:id="62" w:author="Andy Rominger" w:date="2016-12-16T15:59:00Z"/>
-        </w:rPr>
-      </w:pPr>
-    </w:p>
-    <w:p>
-      <w:pPr>
-        <w:spacing w:line="480" w:lineRule="auto"/>
-        <w:rPr>
-          <w:ins w:id="63" w:author="Andy Rominger" w:date="2016-12-16T15:59:00Z"/>
-        </w:rPr>
-      </w:pPr>
-      <w:ins w:id="64" w:author="Andy Rominger" w:date="2016-12-16T15:53:00Z">
+          <w:ins w:id="72" w:author="Andy Rominger" w:date="2016-12-16T15:58:00Z"/>
+        </w:rPr>
+      </w:pPr>
+    </w:p>
+    <w:p>
+      <w:pPr>
+        <w:spacing w:line="480" w:lineRule="auto"/>
+        <w:rPr>
+          <w:ins w:id="73" w:author="Andy Rominger" w:date="2016-12-16T15:59:00Z"/>
+        </w:rPr>
+      </w:pPr>
+    </w:p>
+    <w:p>
+      <w:pPr>
+        <w:spacing w:line="480" w:lineRule="auto"/>
+        <w:rPr>
+          <w:ins w:id="74" w:author="Andy Rominger" w:date="2016-12-16T15:59:00Z"/>
+        </w:rPr>
+      </w:pPr>
+      <w:ins w:id="75" w:author="Andy Rominger" w:date="2016-12-16T15:53:00Z">
         <w:r>
           <w:rPr>
             <w:noProof/>
@@ -4224,7 +3596,7 @@
       <w:pPr>
         <w:spacing w:line="480" w:lineRule="auto"/>
       </w:pPr>
-      <w:ins w:id="65" w:author="Andy Rominger" w:date="2016-12-16T15:59:00Z">
+      <w:ins w:id="76" w:author="Andy Rominger" w:date="2016-12-16T15:59:00Z">
         <w:r>
           <w:t>Figure 2</w:t>
         </w:r>
@@ -4243,55 +3615,7 @@
 
 <file path=word/comments.xml><?xml version="1.0" encoding="utf-8"?>
 <w:comments xmlns:wpc="http://schemas.microsoft.com/office/word/2010/wordprocessingCanvas" xmlns:mo="http://schemas.microsoft.com/office/mac/office/2008/main" xmlns:mc="http://schemas.openxmlformats.org/markup-compatibility/2006" xmlns:mv="urn:schemas-microsoft-com:mac:vml" xmlns:o="urn:schemas-microsoft-com:office:office" xmlns:r="http://schemas.openxmlformats.org/officeDocument/2006/relationships" xmlns:m="http://schemas.openxmlformats.org/officeDocument/2006/math" xmlns:v="urn:schemas-microsoft-com:vml" xmlns:wp14="http://schemas.microsoft.com/office/word/2010/wordprocessingDrawing" xmlns:wp="http://schemas.openxmlformats.org/drawingml/2006/wordprocessingDrawing" xmlns:w10="urn:schemas-microsoft-com:office:word" xmlns:w="http://schemas.openxmlformats.org/wordprocessingml/2006/main" xmlns:w14="http://schemas.microsoft.com/office/word/2010/wordml" xmlns:wpg="http://schemas.microsoft.com/office/word/2010/wordprocessingGroup" xmlns:wpi="http://schemas.microsoft.com/office/word/2010/wordprocessingInk" xmlns:wne="http://schemas.microsoft.com/office/word/2006/wordml" xmlns:wps="http://schemas.microsoft.com/office/word/2010/wordprocessingShape" mc:Ignorable="w14 wp14">
-  <w:comment w:id="4" w:author="Andy Rominger" w:date="2016-12-15T16:41:00Z" w:initials="AR">
-    <w:p>
-      <w:pPr>
-        <w:pStyle w:val="CommentText"/>
-      </w:pPr>
-      <w:r>
-        <w:rPr>
-          <w:rStyle w:val="CommentReference"/>
-        </w:rPr>
-        <w:annotationRef/>
-      </w:r>
-      <w:r>
-        <w:t>Citation?</w:t>
-      </w:r>
-    </w:p>
-  </w:comment>
-  <w:comment w:id="5" w:author="Andy Rominger" w:date="2016-12-15T16:42:00Z" w:initials="AR">
-    <w:p>
-      <w:pPr>
-        <w:pStyle w:val="CommentText"/>
-      </w:pPr>
-      <w:r>
-        <w:rPr>
-          <w:rStyle w:val="CommentReference"/>
-        </w:rPr>
-        <w:annotationRef/>
-      </w:r>
-      <w:r>
-        <w:t>Is this a necessary condition?</w:t>
-      </w:r>
-    </w:p>
-  </w:comment>
-  <w:comment w:id="14" w:author="Andy Rominger" w:date="2016-12-16T16:01:00Z" w:initials="AR">
-    <w:p>
-      <w:pPr>
-        <w:pStyle w:val="CommentText"/>
-      </w:pPr>
-      <w:r>
-        <w:rPr>
-          <w:rStyle w:val="CommentReference"/>
-        </w:rPr>
-        <w:annotationRef/>
-      </w:r>
-      <w:r>
-        <w:t>Looking at the graph this seems to be more true</w:t>
-      </w:r>
-    </w:p>
-  </w:comment>
-  <w:comment w:id="49" w:author="Andy Rominger" w:date="2016-12-16T15:53:00Z" w:initials="AR">
+  <w:comment w:id="6" w:author="Andy Rominger" w:date="2016-12-16T16:30:00Z" w:initials="AR">
     <w:p>
       <w:pPr>
         <w:rPr>
@@ -4300,6 +3624,87 @@
           <w:szCs w:val="20"/>
         </w:rPr>
       </w:pPr>
+      <w:ins w:id="8" w:author="Andy Rominger" w:date="2016-12-16T16:30:00Z">
+        <w:r>
+          <w:rPr>
+            <w:rStyle w:val="CommentReference"/>
+          </w:rPr>
+          <w:annotationRef/>
+        </w:r>
+      </w:ins>
+      <w:r>
+        <w:rPr>
+          <w:rFonts w:ascii="Arial" w:eastAsia="Times New Roman" w:hAnsi="Arial" w:cs="Arial"/>
+          <w:color w:val="222222"/>
+          <w:sz w:val="20"/>
+          <w:szCs w:val="20"/>
+          <w:shd w:val="clear" w:color="auto" w:fill="FFFFFF"/>
+        </w:rPr>
+        <w:t>Rominger, A. J., &amp; Merow, C. (2016). meteR: an r package for testing the maximum entropy theory of ecology. </w:t>
+      </w:r>
+      <w:r>
+        <w:rPr>
+          <w:rFonts w:ascii="Arial" w:eastAsia="Times New Roman" w:hAnsi="Arial" w:cs="Arial"/>
+          <w:i/>
+          <w:iCs/>
+          <w:color w:val="222222"/>
+          <w:sz w:val="20"/>
+          <w:szCs w:val="20"/>
+          <w:shd w:val="clear" w:color="auto" w:fill="FFFFFF"/>
+        </w:rPr>
+        <w:t>Methods in Ecology and Evolution</w:t>
+      </w:r>
+      <w:r>
+        <w:rPr>
+          <w:rFonts w:ascii="Arial" w:eastAsia="Times New Roman" w:hAnsi="Arial" w:cs="Arial"/>
+          <w:color w:val="222222"/>
+          <w:sz w:val="20"/>
+          <w:szCs w:val="20"/>
+          <w:shd w:val="clear" w:color="auto" w:fill="FFFFFF"/>
+        </w:rPr>
+        <w:t>.</w:t>
+      </w:r>
+    </w:p>
+  </w:comment>
+  <w:comment w:id="10" w:author="Andy Rominger" w:date="2016-12-16T16:29:00Z" w:initials="AR">
+    <w:p>
+      <w:pPr>
+        <w:pStyle w:val="CommentText"/>
+      </w:pPr>
+      <w:ins w:id="12" w:author="Andy Rominger" w:date="2016-12-16T16:29:00Z">
+        <w:r>
+          <w:rPr>
+            <w:rStyle w:val="CommentReference"/>
+          </w:rPr>
+          <w:annotationRef/>
+        </w:r>
+      </w:ins>
+      <w:r>
+        <w:t>R Core Team (2016). R: A language and environment for statistical computing. R</w:t>
+      </w:r>
+    </w:p>
+    <w:p>
+      <w:pPr>
+        <w:pStyle w:val="CommentText"/>
+      </w:pPr>
+      <w:r>
+        <w:t xml:space="preserve">  Foundation for Statistical Computing, Vienna, Austria. URL</w:t>
+      </w:r>
+    </w:p>
+    <w:p>
+      <w:pPr>
+        <w:pStyle w:val="CommentText"/>
+      </w:pPr>
+      <w:r>
+        <w:t xml:space="preserve">  https://www.R-project.org/.</w:t>
+      </w:r>
+    </w:p>
+  </w:comment>
+  <w:comment w:id="14" w:author="Andy Rominger" w:date="2016-12-15T16:41:00Z" w:initials="AR">
+    <w:p>
+      <w:pPr>
+        <w:pStyle w:val="CommentText"/>
+      </w:pPr>
       <w:r>
         <w:rPr>
           <w:rStyle w:val="CommentReference"/>
@@ -4307,9 +3712,60 @@
         <w:annotationRef/>
       </w:r>
       <w:r>
+        <w:t>Citation?</w:t>
+      </w:r>
+    </w:p>
+  </w:comment>
+  <w:comment w:id="15" w:author="Andy Rominger" w:date="2016-12-15T16:42:00Z" w:initials="AR">
+    <w:p>
+      <w:pPr>
+        <w:pStyle w:val="CommentText"/>
+      </w:pPr>
+      <w:r>
+        <w:rPr>
+          <w:rStyle w:val="CommentReference"/>
+        </w:rPr>
+        <w:annotationRef/>
+      </w:r>
+      <w:r>
+        <w:t>Is this a necessary condition?</w:t>
+      </w:r>
+    </w:p>
+  </w:comment>
+  <w:comment w:id="25" w:author="Andy Rominger" w:date="2016-12-16T16:01:00Z" w:initials="AR">
+    <w:p>
+      <w:pPr>
+        <w:pStyle w:val="CommentText"/>
+      </w:pPr>
+      <w:r>
+        <w:rPr>
+          <w:rStyle w:val="CommentReference"/>
+        </w:rPr>
+        <w:annotationRef/>
+      </w:r>
+      <w:r>
+        <w:t>Looking at the graph this seems to be more true</w:t>
+      </w:r>
+    </w:p>
+  </w:comment>
+  <w:comment w:id="60" w:author="Andy Rominger" w:date="2016-12-16T15:53:00Z" w:initials="AR">
+    <w:p>
+      <w:pPr>
+        <w:rPr>
+          <w:rFonts w:ascii="Times" w:eastAsia="Times New Roman" w:hAnsi="Times" w:cs="Times New Roman"/>
+          <w:sz w:val="20"/>
+          <w:szCs w:val="20"/>
+        </w:rPr>
+      </w:pPr>
+      <w:r>
+        <w:rPr>
+          <w:rStyle w:val="CommentReference"/>
+        </w:rPr>
+        <w:annotationRef/>
+      </w:r>
+      <w:r>
         <w:t xml:space="preserve">Cite: </w:t>
       </w:r>
-      <w:proofErr w:type="spellStart"/>
       <w:r>
         <w:rPr>
           <w:rFonts w:ascii="Arial" w:eastAsia="Times New Roman" w:hAnsi="Arial" w:cs="Times New Roman"/>
@@ -4318,18 +3774,7 @@
           <w:szCs w:val="20"/>
           <w:shd w:val="clear" w:color="auto" w:fill="F8F8F8"/>
         </w:rPr>
-        <w:t>Gruner</w:t>
-      </w:r>
-      <w:proofErr w:type="spellEnd"/>
-      <w:r>
-        <w:rPr>
-          <w:rFonts w:ascii="Arial" w:eastAsia="Times New Roman" w:hAnsi="Arial" w:cs="Times New Roman"/>
-          <w:color w:val="222222"/>
-          <w:sz w:val="20"/>
-          <w:szCs w:val="20"/>
-          <w:shd w:val="clear" w:color="auto" w:fill="F8F8F8"/>
-        </w:rPr>
-        <w:t>, D. S. (2007). Geological age, ecosystem development, and local resource constraints on arthropod community structure in the Hawaiian Islands. </w:t>
+        <w:t>Gruner, D. S. (2007). Geological age, ecosystem development, and local resource constraints on arthropod community structure in the Hawaiian Islands. </w:t>
       </w:r>
       <w:r>
         <w:rPr>
@@ -4341,33 +3786,7 @@
           <w:szCs w:val="20"/>
           <w:shd w:val="clear" w:color="auto" w:fill="F8F8F8"/>
         </w:rPr>
-        <w:t xml:space="preserve">Biological Journal of the </w:t>
-      </w:r>
-      <w:proofErr w:type="spellStart"/>
-      <w:r>
-        <w:rPr>
-          <w:rFonts w:ascii="Arial" w:eastAsia="Times New Roman" w:hAnsi="Arial" w:cs="Times New Roman"/>
-          <w:i/>
-          <w:iCs/>
-          <w:color w:val="222222"/>
-          <w:sz w:val="20"/>
-          <w:szCs w:val="20"/>
-          <w:shd w:val="clear" w:color="auto" w:fill="F8F8F8"/>
-        </w:rPr>
-        <w:t>Linnean</w:t>
-      </w:r>
-      <w:proofErr w:type="spellEnd"/>
-      <w:r>
-        <w:rPr>
-          <w:rFonts w:ascii="Arial" w:eastAsia="Times New Roman" w:hAnsi="Arial" w:cs="Times New Roman"/>
-          <w:i/>
-          <w:iCs/>
-          <w:color w:val="222222"/>
-          <w:sz w:val="20"/>
-          <w:szCs w:val="20"/>
-          <w:shd w:val="clear" w:color="auto" w:fill="F8F8F8"/>
-        </w:rPr>
-        <w:t xml:space="preserve"> Society</w:t>
+        <w:t>Biological Journal of the Linnean Society</w:t>
       </w:r>
       <w:r>
         <w:rPr>

</xml_diff>